<commit_message>
English Doc Index Clarification
Further clarified formatting of English documentation and added missing
page numbers.

Signed-off-by: Avery Uslaner <uslaner.avery@gmail.com>
</commit_message>
<xml_diff>
--- a/Documentation/English/Translated copy of Manual do ECOLOG.docx
+++ b/Documentation/English/Translated copy of Manual do ECOLOG.docx
@@ -636,7 +636,7 @@
           <w:shd w:fill="auto" w:val="clear"/>
           <w:vertAlign w:val="baseline"/>
         </w:rPr>
-        <w:t>INTRODUCTION ...... .................................................. ........................................... 4</w:t>
+        <w:t>INTRODUCTION ...... .................................................. .............................................................. 4</w:t>
       </w:r>
     </w:p>
     <w:p>
@@ -669,7 +669,7 @@
           <w:shd w:fill="auto" w:val="clear"/>
           <w:vertAlign w:val="baseline"/>
         </w:rPr>
-        <w:t xml:space="preserve">DESCRIPTION OF THE SYSTEM ... .................................................. .............................. 5 1.1 Characteristics .................. .................................................. .............................. 5 1.1.1 Applications ............. .................................................. .................................... 6 1.1.2 History ............ .................................................. .................................. 6 1.1.3 </w:t>
+        <w:t xml:space="preserve">DESCRIPTION OF THE SYSTEM ... .................................................. .............................. 5 </w:t>
       </w:r>
     </w:p>
     <w:p>
@@ -680,44 +680,120 @@
         <w:spacing w:lineRule="auto" w:line="276" w:before="0" w:after="100"/>
         <w:ind w:left="0" w:right="0" w:hanging="0"/>
         <w:jc w:val="right"/>
-        <w:rPr>
-          <w:rFonts w:ascii="Times" w:hAnsi="Times" w:eastAsia="Times" w:cs="Times"/>
-          <w:b w:val="false"/>
-          <w:b w:val="false"/>
-          <w:i w:val="false"/>
-          <w:i w:val="false"/>
-          <w:caps w:val="false"/>
-          <w:smallCaps w:val="false"/>
-          <w:strike w:val="false"/>
-          <w:dstrike w:val="false"/>
-          <w:color w:val="000000"/>
-          <w:position w:val="0"/>
-          <w:sz w:val="22"/>
-          <w:sz w:val="24"/>
-          <w:szCs w:val="24"/>
-          <w:u w:val="none"/>
-          <w:vertAlign w:val="baseline"/>
-        </w:rPr>
-      </w:pPr>
-      <w:r>
-        <w:rPr>
-          <w:rFonts w:eastAsia="Times" w:cs="Times" w:ascii="Times" w:hAnsi="Times"/>
-          <w:b w:val="false"/>
-          <w:i w:val="false"/>
-          <w:caps w:val="false"/>
-          <w:smallCaps w:val="false"/>
-          <w:strike w:val="false"/>
-          <w:dstrike w:val="false"/>
-          <w:color w:val="000000"/>
-          <w:position w:val="0"/>
-          <w:sz w:val="24"/>
-          <w:sz w:val="24"/>
-          <w:szCs w:val="24"/>
-          <w:u w:val="none"/>
-          <w:shd w:fill="auto" w:val="clear"/>
-          <w:vertAlign w:val="baseline"/>
-        </w:rPr>
-        <w:t>Use Cases ......... .................................................. .................................. 7</w:t>
+        <w:rPr/>
+      </w:pPr>
+      <w:r>
+        <w:rPr>
+          <w:rFonts w:eastAsia="Times" w:cs="Times" w:ascii="Times" w:hAnsi="Times"/>
+          <w:b w:val="false"/>
+          <w:i w:val="false"/>
+          <w:caps w:val="false"/>
+          <w:smallCaps w:val="false"/>
+          <w:strike w:val="false"/>
+          <w:dstrike w:val="false"/>
+          <w:color w:val="000000"/>
+          <w:position w:val="0"/>
+          <w:sz w:val="24"/>
+          <w:sz w:val="24"/>
+          <w:szCs w:val="24"/>
+          <w:u w:val="none"/>
+          <w:shd w:fill="auto" w:val="clear"/>
+          <w:vertAlign w:val="baseline"/>
+        </w:rPr>
+        <w:t xml:space="preserve">1.1 Characteristics .................. .................................................. .............................. 5 </w:t>
+      </w:r>
+    </w:p>
+    <w:p>
+      <w:pPr>
+        <w:pStyle w:val="Normal"/>
+        <w:widowControl w:val="false"/>
+        <w:shd w:val="clear" w:fill="auto"/>
+        <w:spacing w:lineRule="auto" w:line="276" w:before="0" w:after="100"/>
+        <w:ind w:left="0" w:right="0" w:hanging="0"/>
+        <w:jc w:val="right"/>
+        <w:rPr/>
+      </w:pPr>
+      <w:r>
+        <w:rPr>
+          <w:rFonts w:eastAsia="Times" w:cs="Times" w:ascii="Times" w:hAnsi="Times"/>
+          <w:b w:val="false"/>
+          <w:i w:val="false"/>
+          <w:caps w:val="false"/>
+          <w:smallCaps w:val="false"/>
+          <w:strike w:val="false"/>
+          <w:dstrike w:val="false"/>
+          <w:color w:val="000000"/>
+          <w:position w:val="0"/>
+          <w:sz w:val="24"/>
+          <w:sz w:val="24"/>
+          <w:szCs w:val="24"/>
+          <w:u w:val="none"/>
+          <w:shd w:fill="auto" w:val="clear"/>
+          <w:vertAlign w:val="baseline"/>
+        </w:rPr>
+        <w:t xml:space="preserve">1.1.1 Applications ............. .................................................. .................................... 6 </w:t>
+      </w:r>
+    </w:p>
+    <w:p>
+      <w:pPr>
+        <w:pStyle w:val="Normal"/>
+        <w:widowControl w:val="false"/>
+        <w:shd w:val="clear" w:fill="auto"/>
+        <w:spacing w:lineRule="auto" w:line="276" w:before="0" w:after="100"/>
+        <w:ind w:left="0" w:right="0" w:hanging="0"/>
+        <w:jc w:val="right"/>
+        <w:rPr/>
+      </w:pPr>
+      <w:r>
+        <w:rPr>
+          <w:rFonts w:eastAsia="Times" w:cs="Times" w:ascii="Times" w:hAnsi="Times"/>
+          <w:b w:val="false"/>
+          <w:i w:val="false"/>
+          <w:caps w:val="false"/>
+          <w:smallCaps w:val="false"/>
+          <w:strike w:val="false"/>
+          <w:dstrike w:val="false"/>
+          <w:color w:val="000000"/>
+          <w:position w:val="0"/>
+          <w:sz w:val="24"/>
+          <w:sz w:val="24"/>
+          <w:szCs w:val="24"/>
+          <w:u w:val="none"/>
+          <w:shd w:fill="auto" w:val="clear"/>
+          <w:vertAlign w:val="baseline"/>
+        </w:rPr>
+        <w:t xml:space="preserve">1.1.2 History ............ .................................................. .................................. 6 </w:t>
+      </w:r>
+    </w:p>
+    <w:p>
+      <w:pPr>
+        <w:pStyle w:val="Normal"/>
+        <w:widowControl w:val="false"/>
+        <w:shd w:val="clear" w:fill="auto"/>
+        <w:spacing w:lineRule="auto" w:line="276" w:before="0" w:after="100"/>
+        <w:ind w:left="0" w:right="0" w:hanging="0"/>
+        <w:jc w:val="right"/>
+        <w:rPr/>
+      </w:pPr>
+      <w:r>
+        <w:rPr>
+          <w:rFonts w:eastAsia="Times" w:cs="Times" w:ascii="Times" w:hAnsi="Times"/>
+          <w:b w:val="false"/>
+          <w:i w:val="false"/>
+          <w:caps w:val="false"/>
+          <w:smallCaps w:val="false"/>
+          <w:strike w:val="false"/>
+          <w:dstrike w:val="false"/>
+          <w:color w:val="000000"/>
+          <w:position w:val="0"/>
+          <w:sz w:val="24"/>
+          <w:sz w:val="24"/>
+          <w:szCs w:val="24"/>
+          <w:u w:val="none"/>
+          <w:shd w:fill="auto" w:val="clear"/>
+          <w:vertAlign w:val="baseline"/>
+        </w:rPr>
+        <w:t>1.1.3 Use Cases ......... .................................................. .................................. 7</w:t>
       </w:r>
     </w:p>
     <w:p>
@@ -767,57 +843,7 @@
           <w:shd w:fill="auto" w:val="clear"/>
           <w:vertAlign w:val="baseline"/>
         </w:rPr>
-        <w:t>CONFIGURATION ................. .............................................. .................................... 9</w:t>
-      </w:r>
-    </w:p>
-    <w:p>
-      <w:pPr>
-        <w:pStyle w:val="Normal"/>
-        <w:keepNext w:val="false"/>
-        <w:keepLines w:val="false"/>
-        <w:widowControl w:val="false"/>
-        <w:shd w:val="clear" w:fill="auto"/>
-        <w:spacing w:lineRule="auto" w:line="276" w:before="0" w:after="100"/>
-        <w:ind w:left="0" w:right="0" w:hanging="0"/>
-        <w:jc w:val="both"/>
-        <w:rPr>
-          <w:rFonts w:ascii="Times" w:hAnsi="Times" w:eastAsia="Times" w:cs="Times"/>
-          <w:b w:val="false"/>
-          <w:b w:val="false"/>
-          <w:i w:val="false"/>
-          <w:i w:val="false"/>
-          <w:caps w:val="false"/>
-          <w:smallCaps w:val="false"/>
-          <w:strike w:val="false"/>
-          <w:dstrike w:val="false"/>
-          <w:color w:val="000000"/>
-          <w:position w:val="0"/>
-          <w:sz w:val="22"/>
-          <w:sz w:val="24"/>
-          <w:szCs w:val="24"/>
-          <w:u w:val="none"/>
-          <w:vertAlign w:val="baseline"/>
-        </w:rPr>
-      </w:pPr>
-      <w:r>
-        <w:rPr>
-          <w:rFonts w:eastAsia="Times" w:cs="Times" w:ascii="Times" w:hAnsi="Times"/>
-          <w:b w:val="false"/>
-          <w:i w:val="false"/>
-          <w:caps w:val="false"/>
-          <w:smallCaps w:val="false"/>
-          <w:strike w:val="false"/>
-          <w:dstrike w:val="false"/>
-          <w:color w:val="000000"/>
-          <w:position w:val="0"/>
-          <w:sz w:val="24"/>
-          <w:sz w:val="24"/>
-          <w:szCs w:val="24"/>
-          <w:u w:val="none"/>
-          <w:shd w:fill="auto" w:val="clear"/>
-          <w:vertAlign w:val="baseline"/>
-        </w:rPr>
-        <w:t>INSTALLATION ............ .................................................. .......................................... 10 3.1 Installation ..... .................................................. .................................................. 10 3.2 Uninstallation ............................................... .................................................. ... 11</w:t>
+        <w:t>CONFIGURATION ................. .............................................. .................................................... 9</w:t>
       </w:r>
     </w:p>
     <w:p>
@@ -850,7 +876,7 @@
           <w:shd w:fill="auto" w:val="clear"/>
           <w:vertAlign w:val="baseline"/>
         </w:rPr>
-        <w:t xml:space="preserve">DATA ENTRY ........................................... .............................................. 13 4.1 </w:t>
+        <w:t xml:space="preserve">INSTALLATION ............ .................................................. ........................................................ 10 </w:t>
       </w:r>
     </w:p>
     <w:p>
@@ -881,7 +907,7 @@
           <w:shd w:fill="auto" w:val="clear"/>
           <w:vertAlign w:val="baseline"/>
         </w:rPr>
-        <w:t xml:space="preserve">Worksheet Coletas ................................................. ........................................... 14 4.2 Environmental Variable Worksheet. .................................................. .................. 15 4.3 </w:t>
+        <w:t xml:space="preserve">3.1 Installation ..... .................................................. ..................................................................... 10 </w:t>
       </w:r>
     </w:p>
     <w:p>
@@ -892,44 +918,153 @@
         <w:spacing w:lineRule="auto" w:line="276" w:before="0" w:after="100"/>
         <w:ind w:left="0" w:right="0" w:hanging="0"/>
         <w:jc w:val="both"/>
-        <w:rPr>
-          <w:rFonts w:ascii="Times" w:hAnsi="Times" w:eastAsia="Times" w:cs="Times"/>
-          <w:b w:val="false"/>
-          <w:b w:val="false"/>
-          <w:i w:val="false"/>
-          <w:i w:val="false"/>
-          <w:caps w:val="false"/>
-          <w:smallCaps w:val="false"/>
-          <w:strike w:val="false"/>
-          <w:dstrike w:val="false"/>
-          <w:color w:val="000000"/>
-          <w:position w:val="0"/>
-          <w:sz w:val="22"/>
-          <w:sz w:val="24"/>
-          <w:szCs w:val="24"/>
-          <w:u w:val="none"/>
-          <w:vertAlign w:val="baseline"/>
-        </w:rPr>
-      </w:pPr>
-      <w:r>
-        <w:rPr>
-          <w:rFonts w:eastAsia="Times" w:cs="Times" w:ascii="Times" w:hAnsi="Times"/>
-          <w:b w:val="false"/>
-          <w:i w:val="false"/>
-          <w:caps w:val="false"/>
-          <w:smallCaps w:val="false"/>
-          <w:strike w:val="false"/>
-          <w:dstrike w:val="false"/>
-          <w:color w:val="000000"/>
-          <w:position w:val="0"/>
-          <w:sz w:val="24"/>
-          <w:sz w:val="24"/>
-          <w:szCs w:val="24"/>
-          <w:u w:val="none"/>
-          <w:shd w:fill="auto" w:val="clear"/>
-          <w:vertAlign w:val="baseline"/>
-        </w:rPr>
-        <w:t>Google Sheets .......................... .................................................. ..... 16</w:t>
+        <w:rPr/>
+      </w:pPr>
+      <w:r>
+        <w:rPr>
+          <w:rFonts w:eastAsia="Times" w:cs="Times" w:ascii="Times" w:hAnsi="Times"/>
+          <w:b w:val="false"/>
+          <w:i w:val="false"/>
+          <w:caps w:val="false"/>
+          <w:smallCaps w:val="false"/>
+          <w:strike w:val="false"/>
+          <w:dstrike w:val="false"/>
+          <w:color w:val="000000"/>
+          <w:position w:val="0"/>
+          <w:sz w:val="24"/>
+          <w:sz w:val="24"/>
+          <w:szCs w:val="24"/>
+          <w:u w:val="none"/>
+          <w:shd w:fill="auto" w:val="clear"/>
+          <w:vertAlign w:val="baseline"/>
+        </w:rPr>
+        <w:t>3.2 Uninstallation ............................................... ..................................................................... ... 11</w:t>
+      </w:r>
+    </w:p>
+    <w:p>
+      <w:pPr>
+        <w:pStyle w:val="Normal"/>
+        <w:keepNext w:val="false"/>
+        <w:keepLines w:val="false"/>
+        <w:widowControl w:val="false"/>
+        <w:shd w:val="clear" w:fill="auto"/>
+        <w:spacing w:lineRule="auto" w:line="276" w:before="0" w:after="100"/>
+        <w:ind w:left="0" w:right="0" w:hanging="0"/>
+        <w:jc w:val="both"/>
+        <w:rPr/>
+      </w:pPr>
+      <w:r>
+        <w:rPr>
+          <w:rFonts w:eastAsia="Times" w:cs="Times" w:ascii="Times" w:hAnsi="Times"/>
+          <w:b w:val="false"/>
+          <w:i w:val="false"/>
+          <w:caps w:val="false"/>
+          <w:smallCaps w:val="false"/>
+          <w:strike w:val="false"/>
+          <w:dstrike w:val="false"/>
+          <w:color w:val="000000"/>
+          <w:position w:val="0"/>
+          <w:sz w:val="24"/>
+          <w:sz w:val="24"/>
+          <w:szCs w:val="24"/>
+          <w:u w:val="none"/>
+          <w:shd w:fill="auto" w:val="clear"/>
+          <w:vertAlign w:val="baseline"/>
+        </w:rPr>
+        <w:t xml:space="preserve">DATA ENTRY ........................................... ................................................................................ 13 </w:t>
+      </w:r>
+    </w:p>
+    <w:p>
+      <w:pPr>
+        <w:pStyle w:val="Normal"/>
+        <w:widowControl w:val="false"/>
+        <w:shd w:val="clear" w:fill="auto"/>
+        <w:spacing w:lineRule="auto" w:line="276" w:before="0" w:after="100"/>
+        <w:ind w:left="0" w:right="0" w:hanging="0"/>
+        <w:jc w:val="both"/>
+        <w:rPr/>
+      </w:pPr>
+      <w:r>
+        <w:rPr>
+          <w:rFonts w:eastAsia="Times" w:cs="Times" w:ascii="Times" w:hAnsi="Times"/>
+          <w:b w:val="false"/>
+          <w:i w:val="false"/>
+          <w:caps w:val="false"/>
+          <w:smallCaps w:val="false"/>
+          <w:strike w:val="false"/>
+          <w:dstrike w:val="false"/>
+          <w:color w:val="000000"/>
+          <w:position w:val="0"/>
+          <w:sz w:val="24"/>
+          <w:sz w:val="24"/>
+          <w:szCs w:val="24"/>
+          <w:u w:val="none"/>
+          <w:shd w:fill="auto" w:val="clear"/>
+          <w:vertAlign w:val="baseline"/>
+        </w:rPr>
+        <w:t xml:space="preserve">4.1 Worksheet Coletas ................................................. ............................................................... 14 </w:t>
+      </w:r>
+    </w:p>
+    <w:p>
+      <w:pPr>
+        <w:pStyle w:val="Normal"/>
+        <w:widowControl w:val="false"/>
+        <w:shd w:val="clear" w:fill="auto"/>
+        <w:spacing w:lineRule="auto" w:line="276" w:before="0" w:after="100"/>
+        <w:ind w:left="0" w:right="0" w:hanging="0"/>
+        <w:jc w:val="both"/>
+        <w:rPr/>
+      </w:pPr>
+      <w:r>
+        <w:rPr>
+          <w:rFonts w:eastAsia="Times" w:cs="Times" w:ascii="Times" w:hAnsi="Times"/>
+          <w:b w:val="false"/>
+          <w:i w:val="false"/>
+          <w:caps w:val="false"/>
+          <w:smallCaps w:val="false"/>
+          <w:strike w:val="false"/>
+          <w:dstrike w:val="false"/>
+          <w:color w:val="000000"/>
+          <w:position w:val="0"/>
+          <w:sz w:val="24"/>
+          <w:sz w:val="24"/>
+          <w:szCs w:val="24"/>
+          <w:u w:val="none"/>
+          <w:shd w:fill="auto" w:val="clear"/>
+          <w:vertAlign w:val="baseline"/>
+        </w:rPr>
+        <w:t>4.2 Environmental Variable Worksheet. .................................................. ................................... 15</w:t>
+      </w:r>
+    </w:p>
+    <w:p>
+      <w:pPr>
+        <w:pStyle w:val="Normal"/>
+        <w:widowControl w:val="false"/>
+        <w:shd w:val="clear" w:fill="auto"/>
+        <w:spacing w:lineRule="auto" w:line="276" w:before="0" w:after="100"/>
+        <w:ind w:left="0" w:right="0" w:hanging="0"/>
+        <w:jc w:val="both"/>
+        <w:rPr/>
+      </w:pPr>
+      <w:r>
+        <w:rPr>
+          <w:rFonts w:eastAsia="Times" w:cs="Times" w:ascii="Times" w:hAnsi="Times"/>
+          <w:b w:val="false"/>
+          <w:i w:val="false"/>
+          <w:caps w:val="false"/>
+          <w:smallCaps w:val="false"/>
+          <w:strike w:val="false"/>
+          <w:dstrike w:val="false"/>
+          <w:color w:val="000000"/>
+          <w:position w:val="0"/>
+          <w:sz w:val="24"/>
+          <w:sz w:val="24"/>
+          <w:szCs w:val="24"/>
+          <w:u w:val="none"/>
+          <w:shd w:fill="auto" w:val="clear"/>
+          <w:vertAlign w:val="baseline"/>
+        </w:rPr>
+        <w:t>4.3 Google Sheets .......................... .................................................................... .................. ..... 16</w:t>
       </w:r>
     </w:p>
     <w:p>
@@ -962,7 +1097,7 @@
           <w:shd w:fill="auto" w:val="clear"/>
           <w:vertAlign w:val="baseline"/>
         </w:rPr>
-        <w:t xml:space="preserve">OPERATION ........................................... .................................................. .............. 17 5.1 </w:t>
+        <w:t xml:space="preserve">OPERATION ........................................... .................................................. .............. 17 </w:t>
       </w:r>
     </w:p>
     <w:p>
@@ -993,7 +1128,7 @@
           <w:shd w:fill="auto" w:val="clear"/>
           <w:vertAlign w:val="baseline"/>
         </w:rPr>
-        <w:t xml:space="preserve">Project ................... .................................................. .......................................... 17 5.1.1 </w:t>
+        <w:t xml:space="preserve">5.1 Project ................... .................................................. .......................................... 17 </w:t>
       </w:r>
     </w:p>
     <w:p>
@@ -1024,7 +1159,7 @@
           <w:shd w:fill="auto" w:val="clear"/>
           <w:vertAlign w:val="baseline"/>
         </w:rPr>
-        <w:t xml:space="preserve">New (Ctrl + N) ) ................................................. .................................... 18 5.1.2 </w:t>
+        <w:t xml:space="preserve">5.1.1 New (Ctrl + N) ) ................................................. .................................... 18 </w:t>
       </w:r>
     </w:p>
     <w:p>
@@ -1055,7 +1190,7 @@
           <w:shd w:fill="auto" w:val="clear"/>
           <w:vertAlign w:val="baseline"/>
         </w:rPr>
-        <w:t xml:space="preserve">Open (Ctrl + O) ... .................................................. .................................. 19 5.1.3 Modify ........... .................................................. .................................. 20 5.1.4 Reloading ............ .................................................. ........................................ 20 5.1.5 Close .............. .................................................. ................................... 20 5.1.6 Adding .......... .................................................. .................................. 20 5.1.7 Remove ........... .................................................. ................................... 20 5.1.8 Import .......... .................................................. .................................... 20 5.1.9 </w:t>
+        <w:t xml:space="preserve">5.1.2 Open (Ctrl + O) ... .................................................. .................................. 19 </w:t>
       </w:r>
     </w:p>
     <w:p>
@@ -1086,7 +1221,7 @@
           <w:shd w:fill="auto" w:val="clear"/>
           <w:vertAlign w:val="baseline"/>
         </w:rPr>
-        <w:t xml:space="preserve">Exports r ................................................. .................................................. 23 5.1. 10 </w:t>
+        <w:t xml:space="preserve">5.1.3 Modify ........... .................................................. .................................. 20 </w:t>
       </w:r>
     </w:p>
     <w:p>
@@ -1117,7 +1252,7 @@
           <w:shd w:fill="auto" w:val="clear"/>
           <w:vertAlign w:val="baseline"/>
         </w:rPr>
-        <w:t xml:space="preserve">Exit (Ctrl + Q) ........................................... ............................................ 25 5.2 Data ... .................................................. .................................................. 5.2.1 </w:t>
+        <w:t xml:space="preserve">5.1.4 Reloading ............ .................................................. ........................................ 20 </w:t>
       </w:r>
     </w:p>
     <w:p>
@@ -1148,65 +1283,12 @@
           <w:shd w:fill="auto" w:val="clear"/>
           <w:vertAlign w:val="baseline"/>
         </w:rPr>
-        <w:t xml:space="preserve">Sort (Ctrl + S) ................................ .................................................. .26 5.2.2 </w:t>
-      </w:r>
-    </w:p>
-    <w:p>
-      <w:pPr>
-        <w:pStyle w:val="Normal"/>
-        <w:widowControl w:val="false"/>
-        <w:shd w:val="clear" w:fill="auto"/>
-        <w:spacing w:lineRule="auto" w:line="276" w:before="0" w:after="100"/>
-        <w:ind w:left="0" w:right="0" w:hanging="0"/>
-        <w:jc w:val="right"/>
-        <w:rPr>
-          <w:rFonts w:ascii="Times" w:hAnsi="Times" w:eastAsia="Times" w:cs="Times"/>
-          <w:b w:val="false"/>
-          <w:b w:val="false"/>
-          <w:i w:val="false"/>
-          <w:i w:val="false"/>
-          <w:caps w:val="false"/>
-          <w:smallCaps w:val="false"/>
-          <w:strike w:val="false"/>
-          <w:dstrike w:val="false"/>
-          <w:color w:val="000000"/>
-          <w:position w:val="0"/>
-          <w:sz w:val="22"/>
-          <w:sz w:val="24"/>
-          <w:szCs w:val="24"/>
-          <w:u w:val="none"/>
-          <w:vertAlign w:val="baseline"/>
-        </w:rPr>
-      </w:pPr>
-      <w:r>
-        <w:rPr>
-          <w:rFonts w:eastAsia="Times" w:cs="Times" w:ascii="Times" w:hAnsi="Times"/>
-          <w:b w:val="false"/>
-          <w:i w:val="false"/>
-          <w:caps w:val="false"/>
-          <w:smallCaps w:val="false"/>
-          <w:strike w:val="false"/>
-          <w:dstrike w:val="false"/>
-          <w:color w:val="000000"/>
-          <w:position w:val="0"/>
-          <w:sz w:val="24"/>
-          <w:sz w:val="24"/>
-          <w:szCs w:val="24"/>
-          <w:u w:val="none"/>
-          <w:shd w:fill="auto" w:val="clear"/>
-          <w:vertAlign w:val="baseline"/>
-        </w:rPr>
-        <w:t>Search (Ctrl + F) ....................................... ......................................... 26 5.2.3 Filter .... .................................................. .............................................. 26 5.3 Reports. .................................................. .................................................. .... 28 5.3.1 Catalog ......................................... .................................................. ..... 29</w:t>
-      </w:r>
-      <w:r>
-        <w:br w:type="page"/>
-      </w:r>
-    </w:p>
-    <w:p>
-      <w:pPr>
-        <w:pStyle w:val="Normal"/>
-        <w:keepNext w:val="false"/>
-        <w:keepLines w:val="false"/>
+        <w:t xml:space="preserve">5.1.5 Close .............. .................................................. ................................... 20 </w:t>
+      </w:r>
+    </w:p>
+    <w:p>
+      <w:pPr>
+        <w:pStyle w:val="Normal"/>
         <w:widowControl w:val="false"/>
         <w:shd w:val="clear" w:fill="auto"/>
         <w:spacing w:lineRule="auto" w:line="276" w:before="0" w:after="100"/>
@@ -1232,7 +1314,7 @@
           <w:shd w:fill="auto" w:val="clear"/>
           <w:vertAlign w:val="baseline"/>
         </w:rPr>
-        <w:t xml:space="preserve">5.3.2 Labels ........................................ ............................................ 5.3.3 General .................................. .................................................. 5.3.4 Statistics ............................ .................................................. 5.3.5 </w:t>
+        <w:t xml:space="preserve">5.1.6 Adding .......... .................................................. .................................. 20 </w:t>
       </w:r>
     </w:p>
     <w:p>
@@ -1263,7 +1345,7 @@
           <w:shd w:fill="auto" w:val="clear"/>
           <w:vertAlign w:val="baseline"/>
         </w:rPr>
-        <w:t xml:space="preserve">Nomenclature ........................... .................................................. 5.3.6 Geocoding ...................................... ............................................... 38 5.4 Analyzes .................................................. .................................................. 39 5.4.1 Diversity ..................................... .................................................. 39 5.4.2 Grouping ......................................... ................................................ 39 5.4. 3 Ordering ................................................ ...................................................... 40 5.5 Window ... .................................................. .................... ........................................ 45 5.5.1 Next ..... .................................................. .......................................... 45 5.5.2 Previous ... .................................................. .................................................... 45 5.5.3 Cascade .................................................. .......................................... 46 5.5.4 </w:t>
+        <w:t xml:space="preserve">5.1.7 Remove ........... .................................................. ................................... 20 </w:t>
       </w:r>
     </w:p>
     <w:p>
@@ -1294,7 +1376,7 @@
           <w:shd w:fill="auto" w:val="clear"/>
           <w:vertAlign w:val="baseline"/>
         </w:rPr>
-        <w:t xml:space="preserve">Side to Side Side. .................................................. .......................... 46 5.5.5 </w:t>
+        <w:t xml:space="preserve">5.1.8 Import .......... .................................................. .................................... 20 </w:t>
       </w:r>
     </w:p>
     <w:p>
@@ -1325,7 +1407,7 @@
           <w:shd w:fill="auto" w:val="clear"/>
           <w:vertAlign w:val="baseline"/>
         </w:rPr>
-        <w:t xml:space="preserve">Side to Side Horizontal ................ .................................................. 46 5.5.6 Close ....................................... .................................................. .......... 47 5.6 Help ..................................... .................................................. ........................ 47 5.6.1 </w:t>
+        <w:t xml:space="preserve">5.1.9 Exports r ................................................. .................................................. 23 </w:t>
       </w:r>
     </w:p>
     <w:p>
@@ -1356,7 +1438,7 @@
           <w:shd w:fill="auto" w:val="clear"/>
           <w:vertAlign w:val="baseline"/>
         </w:rPr>
-        <w:t xml:space="preserve">Content (F1) ................. .................................................. .................... 47 5.6.2 </w:t>
+        <w:t xml:space="preserve">5.1. 10 Exit (Ctrl + Q) ........................................... ............................................ 25 </w:t>
       </w:r>
     </w:p>
     <w:p>
@@ -1387,7 +1469,27 @@
           <w:shd w:fill="auto" w:val="clear"/>
           <w:vertAlign w:val="baseline"/>
         </w:rPr>
-        <w:t xml:space="preserve">About ECOLOG ........................ .................... ........................................ 47 5.6.3 </w:t>
+        <w:t xml:space="preserve">5.2 Data ... .................................................. .................................................. </w:t>
+      </w:r>
+      <w:r>
+        <w:rPr>
+          <w:rFonts w:eastAsia="Times" w:cs="Times" w:ascii="Times" w:hAnsi="Times"/>
+          <w:b w:val="false"/>
+          <w:i w:val="false"/>
+          <w:caps w:val="false"/>
+          <w:smallCaps w:val="false"/>
+          <w:strike w:val="false"/>
+          <w:dstrike w:val="false"/>
+          <w:color w:val="000000"/>
+          <w:position w:val="0"/>
+          <w:sz w:val="24"/>
+          <w:sz w:val="24"/>
+          <w:szCs w:val="24"/>
+          <w:u w:val="none"/>
+          <w:shd w:fill="auto" w:val="clear"/>
+          <w:vertAlign w:val="baseline"/>
+        </w:rPr>
+        <w:t>26</w:t>
       </w:r>
     </w:p>
     <w:p>
@@ -1398,56 +1500,6 @@
         <w:spacing w:lineRule="auto" w:line="276" w:before="0" w:after="100"/>
         <w:ind w:left="0" w:right="0" w:hanging="0"/>
         <w:jc w:val="right"/>
-        <w:rPr>
-          <w:rFonts w:ascii="Times" w:hAnsi="Times" w:eastAsia="Times" w:cs="Times"/>
-          <w:b w:val="false"/>
-          <w:b w:val="false"/>
-          <w:i w:val="false"/>
-          <w:i w:val="false"/>
-          <w:caps w:val="false"/>
-          <w:smallCaps w:val="false"/>
-          <w:strike w:val="false"/>
-          <w:dstrike w:val="false"/>
-          <w:color w:val="000000"/>
-          <w:position w:val="0"/>
-          <w:sz w:val="22"/>
-          <w:sz w:val="24"/>
-          <w:szCs w:val="24"/>
-          <w:u w:val="none"/>
-          <w:vertAlign w:val="baseline"/>
-        </w:rPr>
-      </w:pPr>
-      <w:r>
-        <w:rPr>
-          <w:rFonts w:eastAsia="Times" w:cs="Times" w:ascii="Times" w:hAnsi="Times"/>
-          <w:b w:val="false"/>
-          <w:i w:val="false"/>
-          <w:caps w:val="false"/>
-          <w:smallCaps w:val="false"/>
-          <w:strike w:val="false"/>
-          <w:dstrike w:val="false"/>
-          <w:color w:val="000000"/>
-          <w:position w:val="0"/>
-          <w:sz w:val="24"/>
-          <w:sz w:val="24"/>
-          <w:szCs w:val="24"/>
-          <w:u w:val="none"/>
-          <w:shd w:fill="auto" w:val="clear"/>
-          <w:vertAlign w:val="baseline"/>
-        </w:rPr>
-        <w:t>About Qt .... .................................................. .......................................... 47</w:t>
-      </w:r>
-    </w:p>
-    <w:p>
-      <w:pPr>
-        <w:pStyle w:val="Normal"/>
-        <w:keepNext w:val="false"/>
-        <w:keepLines w:val="false"/>
-        <w:widowControl w:val="false"/>
-        <w:shd w:val="clear" w:fill="auto"/>
-        <w:spacing w:lineRule="auto" w:line="276" w:before="0" w:after="100"/>
-        <w:ind w:left="0" w:right="0" w:hanging="0"/>
-        <w:jc w:val="left"/>
         <w:rPr/>
       </w:pPr>
       <w:r>
@@ -1468,55 +1520,895 @@
           <w:shd w:fill="auto" w:val="clear"/>
           <w:vertAlign w:val="baseline"/>
         </w:rPr>
-        <w:t xml:space="preserve">GNU FREE DOCUMENTATION LICENSE ... .................................................. .50 A.1 </w:t>
-      </w:r>
-    </w:p>
-    <w:p>
-      <w:pPr>
-        <w:pStyle w:val="Normal"/>
-        <w:widowControl w:val="false"/>
-        <w:shd w:val="clear" w:fill="auto"/>
-        <w:spacing w:lineRule="auto" w:line="276" w:before="0" w:after="100"/>
-        <w:ind w:left="0" w:right="0" w:hanging="0"/>
-        <w:jc w:val="left"/>
-        <w:rPr>
-          <w:rFonts w:ascii="Times" w:hAnsi="Times" w:eastAsia="Times" w:cs="Times"/>
-          <w:b w:val="false"/>
-          <w:b w:val="false"/>
-          <w:i w:val="false"/>
-          <w:i w:val="false"/>
-          <w:caps w:val="false"/>
-          <w:smallCaps w:val="false"/>
-          <w:strike w:val="false"/>
-          <w:dstrike w:val="false"/>
-          <w:color w:val="000000"/>
-          <w:position w:val="0"/>
-          <w:sz w:val="22"/>
-          <w:sz w:val="24"/>
-          <w:szCs w:val="24"/>
-          <w:u w:val="none"/>
-          <w:vertAlign w:val="baseline"/>
-        </w:rPr>
-      </w:pPr>
-      <w:r>
-        <w:rPr>
-          <w:rFonts w:eastAsia="Times" w:cs="Times" w:ascii="Times" w:hAnsi="Times"/>
-          <w:b w:val="false"/>
-          <w:i w:val="false"/>
-          <w:caps w:val="false"/>
-          <w:smallCaps w:val="false"/>
-          <w:strike w:val="false"/>
-          <w:dstrike w:val="false"/>
-          <w:color w:val="000000"/>
-          <w:position w:val="0"/>
-          <w:sz w:val="24"/>
-          <w:sz w:val="24"/>
-          <w:szCs w:val="24"/>
-          <w:u w:val="none"/>
-          <w:shd w:fill="auto" w:val="clear"/>
-          <w:vertAlign w:val="baseline"/>
-        </w:rPr>
-        <w:t>GNU Free Documentation License ........................................ ................... 55</w:t>
+        <w:t xml:space="preserve">5.2.1 Sort (Ctrl + S) ................................ .................................................. .26 </w:t>
+      </w:r>
+    </w:p>
+    <w:p>
+      <w:pPr>
+        <w:pStyle w:val="Normal"/>
+        <w:widowControl w:val="false"/>
+        <w:shd w:val="clear" w:fill="auto"/>
+        <w:spacing w:lineRule="auto" w:line="276" w:before="0" w:after="100"/>
+        <w:ind w:left="0" w:right="0" w:hanging="0"/>
+        <w:jc w:val="right"/>
+        <w:rPr/>
+      </w:pPr>
+      <w:r>
+        <w:rPr>
+          <w:rFonts w:eastAsia="Times" w:cs="Times" w:ascii="Times" w:hAnsi="Times"/>
+          <w:b w:val="false"/>
+          <w:i w:val="false"/>
+          <w:caps w:val="false"/>
+          <w:smallCaps w:val="false"/>
+          <w:strike w:val="false"/>
+          <w:dstrike w:val="false"/>
+          <w:color w:val="000000"/>
+          <w:position w:val="0"/>
+          <w:sz w:val="24"/>
+          <w:sz w:val="24"/>
+          <w:szCs w:val="24"/>
+          <w:u w:val="none"/>
+          <w:shd w:fill="auto" w:val="clear"/>
+          <w:vertAlign w:val="baseline"/>
+        </w:rPr>
+        <w:t xml:space="preserve">5.2.2 Search (Ctrl + F) ....................................... ......................................... 26 </w:t>
+      </w:r>
+    </w:p>
+    <w:p>
+      <w:pPr>
+        <w:pStyle w:val="Normal"/>
+        <w:widowControl w:val="false"/>
+        <w:shd w:val="clear" w:fill="auto"/>
+        <w:spacing w:lineRule="auto" w:line="276" w:before="0" w:after="100"/>
+        <w:ind w:left="0" w:right="0" w:hanging="0"/>
+        <w:jc w:val="right"/>
+        <w:rPr/>
+      </w:pPr>
+      <w:r>
+        <w:rPr>
+          <w:rFonts w:eastAsia="Times" w:cs="Times" w:ascii="Times" w:hAnsi="Times"/>
+          <w:b w:val="false"/>
+          <w:i w:val="false"/>
+          <w:caps w:val="false"/>
+          <w:smallCaps w:val="false"/>
+          <w:strike w:val="false"/>
+          <w:dstrike w:val="false"/>
+          <w:color w:val="000000"/>
+          <w:position w:val="0"/>
+          <w:sz w:val="24"/>
+          <w:sz w:val="24"/>
+          <w:szCs w:val="24"/>
+          <w:u w:val="none"/>
+          <w:shd w:fill="auto" w:val="clear"/>
+          <w:vertAlign w:val="baseline"/>
+        </w:rPr>
+        <w:t xml:space="preserve">5.2.3 Filter .... .................................................. .............................................. 26 </w:t>
+      </w:r>
+    </w:p>
+    <w:p>
+      <w:pPr>
+        <w:pStyle w:val="Normal"/>
+        <w:widowControl w:val="false"/>
+        <w:shd w:val="clear" w:fill="auto"/>
+        <w:spacing w:lineRule="auto" w:line="276" w:before="0" w:after="100"/>
+        <w:ind w:left="0" w:right="0" w:hanging="0"/>
+        <w:jc w:val="right"/>
+        <w:rPr/>
+      </w:pPr>
+      <w:r>
+        <w:rPr>
+          <w:rFonts w:eastAsia="Times" w:cs="Times" w:ascii="Times" w:hAnsi="Times"/>
+          <w:b w:val="false"/>
+          <w:i w:val="false"/>
+          <w:caps w:val="false"/>
+          <w:smallCaps w:val="false"/>
+          <w:strike w:val="false"/>
+          <w:dstrike w:val="false"/>
+          <w:color w:val="000000"/>
+          <w:position w:val="0"/>
+          <w:sz w:val="24"/>
+          <w:sz w:val="24"/>
+          <w:szCs w:val="24"/>
+          <w:u w:val="none"/>
+          <w:shd w:fill="auto" w:val="clear"/>
+          <w:vertAlign w:val="baseline"/>
+        </w:rPr>
+        <w:t xml:space="preserve">5.3 Reports. .................................................. .................................................. .... 28 </w:t>
+      </w:r>
+    </w:p>
+    <w:p>
+      <w:pPr>
+        <w:pStyle w:val="Normal"/>
+        <w:widowControl w:val="false"/>
+        <w:shd w:val="clear" w:fill="auto"/>
+        <w:spacing w:lineRule="auto" w:line="276" w:before="0" w:after="100"/>
+        <w:ind w:left="0" w:right="0" w:hanging="0"/>
+        <w:jc w:val="right"/>
+        <w:rPr/>
+      </w:pPr>
+      <w:r>
+        <w:rPr>
+          <w:rFonts w:eastAsia="Times" w:cs="Times" w:ascii="Times" w:hAnsi="Times"/>
+          <w:b w:val="false"/>
+          <w:i w:val="false"/>
+          <w:caps w:val="false"/>
+          <w:smallCaps w:val="false"/>
+          <w:strike w:val="false"/>
+          <w:dstrike w:val="false"/>
+          <w:color w:val="000000"/>
+          <w:position w:val="0"/>
+          <w:sz w:val="24"/>
+          <w:sz w:val="24"/>
+          <w:szCs w:val="24"/>
+          <w:u w:val="none"/>
+          <w:shd w:fill="auto" w:val="clear"/>
+          <w:vertAlign w:val="baseline"/>
+        </w:rPr>
+        <w:t>5.3.1 Catalog ......................................... .................................................. ..... 29</w:t>
+      </w:r>
+    </w:p>
+    <w:p>
+      <w:pPr>
+        <w:pStyle w:val="Normal"/>
+        <w:widowControl w:val="false"/>
+        <w:shd w:val="clear" w:fill="auto"/>
+        <w:spacing w:lineRule="auto" w:line="276" w:before="0" w:after="100"/>
+        <w:ind w:left="0" w:right="0" w:hanging="0"/>
+        <w:jc w:val="right"/>
+        <w:rPr/>
+      </w:pPr>
+      <w:r>
+        <w:rPr>
+          <w:rFonts w:eastAsia="Times" w:cs="Times" w:ascii="Times" w:hAnsi="Times"/>
+          <w:b w:val="false"/>
+          <w:i w:val="false"/>
+          <w:caps w:val="false"/>
+          <w:smallCaps w:val="false"/>
+          <w:strike w:val="false"/>
+          <w:dstrike w:val="false"/>
+          <w:color w:val="000000"/>
+          <w:position w:val="0"/>
+          <w:sz w:val="24"/>
+          <w:sz w:val="24"/>
+          <w:szCs w:val="24"/>
+          <w:u w:val="none"/>
+          <w:shd w:fill="auto" w:val="clear"/>
+          <w:vertAlign w:val="baseline"/>
+        </w:rPr>
+        <w:t xml:space="preserve">5.3.2 Labels ........................................ ............................................ </w:t>
+      </w:r>
+      <w:r>
+        <w:rPr>
+          <w:rFonts w:eastAsia="Times" w:cs="Times" w:ascii="Times" w:hAnsi="Times"/>
+          <w:b w:val="false"/>
+          <w:i w:val="false"/>
+          <w:caps w:val="false"/>
+          <w:smallCaps w:val="false"/>
+          <w:strike w:val="false"/>
+          <w:dstrike w:val="false"/>
+          <w:color w:val="000000"/>
+          <w:position w:val="0"/>
+          <w:sz w:val="24"/>
+          <w:sz w:val="24"/>
+          <w:szCs w:val="24"/>
+          <w:u w:val="none"/>
+          <w:shd w:fill="auto" w:val="clear"/>
+          <w:vertAlign w:val="baseline"/>
+        </w:rPr>
+        <w:t>30</w:t>
+      </w:r>
+    </w:p>
+    <w:p>
+      <w:pPr>
+        <w:pStyle w:val="Normal"/>
+        <w:widowControl w:val="false"/>
+        <w:shd w:val="clear" w:fill="auto"/>
+        <w:spacing w:lineRule="auto" w:line="276" w:before="0" w:after="100"/>
+        <w:ind w:left="0" w:right="0" w:hanging="0"/>
+        <w:jc w:val="right"/>
+        <w:rPr/>
+      </w:pPr>
+      <w:r>
+        <w:rPr>
+          <w:rFonts w:eastAsia="Times" w:cs="Times" w:ascii="Times" w:hAnsi="Times"/>
+          <w:b w:val="false"/>
+          <w:i w:val="false"/>
+          <w:caps w:val="false"/>
+          <w:smallCaps w:val="false"/>
+          <w:strike w:val="false"/>
+          <w:dstrike w:val="false"/>
+          <w:color w:val="000000"/>
+          <w:position w:val="0"/>
+          <w:sz w:val="24"/>
+          <w:sz w:val="24"/>
+          <w:szCs w:val="24"/>
+          <w:u w:val="none"/>
+          <w:shd w:fill="auto" w:val="clear"/>
+          <w:vertAlign w:val="baseline"/>
+        </w:rPr>
+        <w:t xml:space="preserve">5.3.3 General .................................. .................................................. </w:t>
+      </w:r>
+      <w:r>
+        <w:rPr>
+          <w:rFonts w:eastAsia="Times" w:cs="Times" w:ascii="Times" w:hAnsi="Times"/>
+          <w:b w:val="false"/>
+          <w:i w:val="false"/>
+          <w:caps w:val="false"/>
+          <w:smallCaps w:val="false"/>
+          <w:strike w:val="false"/>
+          <w:dstrike w:val="false"/>
+          <w:color w:val="000000"/>
+          <w:position w:val="0"/>
+          <w:sz w:val="24"/>
+          <w:sz w:val="24"/>
+          <w:szCs w:val="24"/>
+          <w:u w:val="none"/>
+          <w:shd w:fill="auto" w:val="clear"/>
+          <w:vertAlign w:val="baseline"/>
+        </w:rPr>
+        <w:t>31</w:t>
+      </w:r>
+    </w:p>
+    <w:p>
+      <w:pPr>
+        <w:pStyle w:val="Normal"/>
+        <w:widowControl w:val="false"/>
+        <w:shd w:val="clear" w:fill="auto"/>
+        <w:spacing w:lineRule="auto" w:line="276" w:before="0" w:after="100"/>
+        <w:ind w:left="0" w:right="0" w:hanging="0"/>
+        <w:jc w:val="right"/>
+        <w:rPr/>
+      </w:pPr>
+      <w:r>
+        <w:rPr>
+          <w:rFonts w:eastAsia="Times" w:cs="Times" w:ascii="Times" w:hAnsi="Times"/>
+          <w:b w:val="false"/>
+          <w:i w:val="false"/>
+          <w:caps w:val="false"/>
+          <w:smallCaps w:val="false"/>
+          <w:strike w:val="false"/>
+          <w:dstrike w:val="false"/>
+          <w:color w:val="000000"/>
+          <w:position w:val="0"/>
+          <w:sz w:val="24"/>
+          <w:sz w:val="24"/>
+          <w:szCs w:val="24"/>
+          <w:u w:val="none"/>
+          <w:shd w:fill="auto" w:val="clear"/>
+          <w:vertAlign w:val="baseline"/>
+        </w:rPr>
+        <w:t xml:space="preserve">5.3.4 Statistics ............................ .................................................. </w:t>
+      </w:r>
+      <w:r>
+        <w:rPr>
+          <w:rFonts w:eastAsia="Times" w:cs="Times" w:ascii="Times" w:hAnsi="Times"/>
+          <w:b w:val="false"/>
+          <w:i w:val="false"/>
+          <w:caps w:val="false"/>
+          <w:smallCaps w:val="false"/>
+          <w:strike w:val="false"/>
+          <w:dstrike w:val="false"/>
+          <w:color w:val="000000"/>
+          <w:position w:val="0"/>
+          <w:sz w:val="24"/>
+          <w:sz w:val="24"/>
+          <w:szCs w:val="24"/>
+          <w:u w:val="none"/>
+          <w:shd w:fill="auto" w:val="clear"/>
+          <w:vertAlign w:val="baseline"/>
+        </w:rPr>
+        <w:t>31</w:t>
+      </w:r>
+    </w:p>
+    <w:p>
+      <w:pPr>
+        <w:pStyle w:val="Normal"/>
+        <w:widowControl w:val="false"/>
+        <w:shd w:val="clear" w:fill="auto"/>
+        <w:spacing w:lineRule="auto" w:line="276" w:before="0" w:after="100"/>
+        <w:ind w:left="0" w:right="0" w:hanging="0"/>
+        <w:jc w:val="right"/>
+        <w:rPr/>
+      </w:pPr>
+      <w:r>
+        <w:rPr>
+          <w:rFonts w:eastAsia="Times" w:cs="Times" w:ascii="Times" w:hAnsi="Times"/>
+          <w:b w:val="false"/>
+          <w:i w:val="false"/>
+          <w:caps w:val="false"/>
+          <w:smallCaps w:val="false"/>
+          <w:strike w:val="false"/>
+          <w:dstrike w:val="false"/>
+          <w:color w:val="000000"/>
+          <w:position w:val="0"/>
+          <w:sz w:val="24"/>
+          <w:sz w:val="24"/>
+          <w:szCs w:val="24"/>
+          <w:u w:val="none"/>
+          <w:shd w:fill="auto" w:val="clear"/>
+          <w:vertAlign w:val="baseline"/>
+        </w:rPr>
+        <w:t xml:space="preserve">5.3.5 Nomenclature ........................... .................................................. </w:t>
+      </w:r>
+      <w:r>
+        <w:rPr>
+          <w:rFonts w:eastAsia="Times" w:cs="Times" w:ascii="Times" w:hAnsi="Times"/>
+          <w:b w:val="false"/>
+          <w:i w:val="false"/>
+          <w:caps w:val="false"/>
+          <w:smallCaps w:val="false"/>
+          <w:strike w:val="false"/>
+          <w:dstrike w:val="false"/>
+          <w:color w:val="000000"/>
+          <w:position w:val="0"/>
+          <w:sz w:val="24"/>
+          <w:sz w:val="24"/>
+          <w:szCs w:val="24"/>
+          <w:u w:val="none"/>
+          <w:shd w:fill="auto" w:val="clear"/>
+          <w:vertAlign w:val="baseline"/>
+        </w:rPr>
+        <w:t>37</w:t>
+      </w:r>
+    </w:p>
+    <w:p>
+      <w:pPr>
+        <w:pStyle w:val="Normal"/>
+        <w:widowControl w:val="false"/>
+        <w:shd w:val="clear" w:fill="auto"/>
+        <w:spacing w:lineRule="auto" w:line="276" w:before="0" w:after="100"/>
+        <w:ind w:left="0" w:right="0" w:hanging="0"/>
+        <w:jc w:val="right"/>
+        <w:rPr/>
+      </w:pPr>
+      <w:r>
+        <w:rPr>
+          <w:rFonts w:eastAsia="Times" w:cs="Times" w:ascii="Times" w:hAnsi="Times"/>
+          <w:b w:val="false"/>
+          <w:i w:val="false"/>
+          <w:caps w:val="false"/>
+          <w:smallCaps w:val="false"/>
+          <w:strike w:val="false"/>
+          <w:dstrike w:val="false"/>
+          <w:color w:val="000000"/>
+          <w:position w:val="0"/>
+          <w:sz w:val="24"/>
+          <w:sz w:val="24"/>
+          <w:szCs w:val="24"/>
+          <w:u w:val="none"/>
+          <w:shd w:fill="auto" w:val="clear"/>
+          <w:vertAlign w:val="baseline"/>
+        </w:rPr>
+        <w:t xml:space="preserve">5.3.6 Geocoding ...................................... ............................................... 38 </w:t>
+      </w:r>
+    </w:p>
+    <w:p>
+      <w:pPr>
+        <w:pStyle w:val="Normal"/>
+        <w:widowControl w:val="false"/>
+        <w:shd w:val="clear" w:fill="auto"/>
+        <w:spacing w:lineRule="auto" w:line="276" w:before="0" w:after="100"/>
+        <w:ind w:left="0" w:right="0" w:hanging="0"/>
+        <w:jc w:val="right"/>
+        <w:rPr/>
+      </w:pPr>
+      <w:r>
+        <w:rPr>
+          <w:rFonts w:eastAsia="Times" w:cs="Times" w:ascii="Times" w:hAnsi="Times"/>
+          <w:b w:val="false"/>
+          <w:i w:val="false"/>
+          <w:caps w:val="false"/>
+          <w:smallCaps w:val="false"/>
+          <w:strike w:val="false"/>
+          <w:dstrike w:val="false"/>
+          <w:color w:val="000000"/>
+          <w:position w:val="0"/>
+          <w:sz w:val="24"/>
+          <w:sz w:val="24"/>
+          <w:szCs w:val="24"/>
+          <w:u w:val="none"/>
+          <w:shd w:fill="auto" w:val="clear"/>
+          <w:vertAlign w:val="baseline"/>
+        </w:rPr>
+        <w:t xml:space="preserve">5.4 Analyzes .................................................. .................................................. 39 </w:t>
+      </w:r>
+    </w:p>
+    <w:p>
+      <w:pPr>
+        <w:pStyle w:val="Normal"/>
+        <w:widowControl w:val="false"/>
+        <w:shd w:val="clear" w:fill="auto"/>
+        <w:spacing w:lineRule="auto" w:line="276" w:before="0" w:after="100"/>
+        <w:ind w:left="0" w:right="0" w:hanging="0"/>
+        <w:jc w:val="right"/>
+        <w:rPr/>
+      </w:pPr>
+      <w:r>
+        <w:rPr>
+          <w:rFonts w:eastAsia="Times" w:cs="Times" w:ascii="Times" w:hAnsi="Times"/>
+          <w:b w:val="false"/>
+          <w:i w:val="false"/>
+          <w:caps w:val="false"/>
+          <w:smallCaps w:val="false"/>
+          <w:strike w:val="false"/>
+          <w:dstrike w:val="false"/>
+          <w:color w:val="000000"/>
+          <w:position w:val="0"/>
+          <w:sz w:val="24"/>
+          <w:sz w:val="24"/>
+          <w:szCs w:val="24"/>
+          <w:u w:val="none"/>
+          <w:shd w:fill="auto" w:val="clear"/>
+          <w:vertAlign w:val="baseline"/>
+        </w:rPr>
+        <w:t xml:space="preserve">5.4.1 Diversity ..................................... .................................................. 39 </w:t>
+      </w:r>
+    </w:p>
+    <w:p>
+      <w:pPr>
+        <w:pStyle w:val="Normal"/>
+        <w:widowControl w:val="false"/>
+        <w:shd w:val="clear" w:fill="auto"/>
+        <w:spacing w:lineRule="auto" w:line="276" w:before="0" w:after="100"/>
+        <w:ind w:left="0" w:right="0" w:hanging="0"/>
+        <w:jc w:val="right"/>
+        <w:rPr/>
+      </w:pPr>
+      <w:r>
+        <w:rPr>
+          <w:rFonts w:eastAsia="Times" w:cs="Times" w:ascii="Times" w:hAnsi="Times"/>
+          <w:b w:val="false"/>
+          <w:i w:val="false"/>
+          <w:caps w:val="false"/>
+          <w:smallCaps w:val="false"/>
+          <w:strike w:val="false"/>
+          <w:dstrike w:val="false"/>
+          <w:color w:val="000000"/>
+          <w:position w:val="0"/>
+          <w:sz w:val="24"/>
+          <w:sz w:val="24"/>
+          <w:szCs w:val="24"/>
+          <w:u w:val="none"/>
+          <w:shd w:fill="auto" w:val="clear"/>
+          <w:vertAlign w:val="baseline"/>
+        </w:rPr>
+        <w:t xml:space="preserve">5.4.2 Grouping ......................................... ................................................ 39 </w:t>
+      </w:r>
+    </w:p>
+    <w:p>
+      <w:pPr>
+        <w:pStyle w:val="Normal"/>
+        <w:widowControl w:val="false"/>
+        <w:shd w:val="clear" w:fill="auto"/>
+        <w:spacing w:lineRule="auto" w:line="276" w:before="0" w:after="100"/>
+        <w:ind w:left="0" w:right="0" w:hanging="0"/>
+        <w:jc w:val="right"/>
+        <w:rPr/>
+      </w:pPr>
+      <w:r>
+        <w:rPr>
+          <w:rFonts w:eastAsia="Times" w:cs="Times" w:ascii="Times" w:hAnsi="Times"/>
+          <w:b w:val="false"/>
+          <w:i w:val="false"/>
+          <w:caps w:val="false"/>
+          <w:smallCaps w:val="false"/>
+          <w:strike w:val="false"/>
+          <w:dstrike w:val="false"/>
+          <w:color w:val="000000"/>
+          <w:position w:val="0"/>
+          <w:sz w:val="24"/>
+          <w:sz w:val="24"/>
+          <w:szCs w:val="24"/>
+          <w:u w:val="none"/>
+          <w:shd w:fill="auto" w:val="clear"/>
+          <w:vertAlign w:val="baseline"/>
+        </w:rPr>
+        <w:t xml:space="preserve">5.4. 3 Ordering ................................................ ...................................................... 40 </w:t>
+      </w:r>
+    </w:p>
+    <w:p>
+      <w:pPr>
+        <w:pStyle w:val="Normal"/>
+        <w:widowControl w:val="false"/>
+        <w:shd w:val="clear" w:fill="auto"/>
+        <w:spacing w:lineRule="auto" w:line="276" w:before="0" w:after="100"/>
+        <w:ind w:left="0" w:right="0" w:hanging="0"/>
+        <w:jc w:val="right"/>
+        <w:rPr/>
+      </w:pPr>
+      <w:r>
+        <w:rPr>
+          <w:rFonts w:eastAsia="Times" w:cs="Times" w:ascii="Times" w:hAnsi="Times"/>
+          <w:b w:val="false"/>
+          <w:i w:val="false"/>
+          <w:caps w:val="false"/>
+          <w:smallCaps w:val="false"/>
+          <w:strike w:val="false"/>
+          <w:dstrike w:val="false"/>
+          <w:color w:val="000000"/>
+          <w:position w:val="0"/>
+          <w:sz w:val="24"/>
+          <w:sz w:val="24"/>
+          <w:szCs w:val="24"/>
+          <w:u w:val="none"/>
+          <w:shd w:fill="auto" w:val="clear"/>
+          <w:vertAlign w:val="baseline"/>
+        </w:rPr>
+        <w:t xml:space="preserve">5.5 Window ... .................................................. .................... ........................................ 45 </w:t>
+      </w:r>
+    </w:p>
+    <w:p>
+      <w:pPr>
+        <w:pStyle w:val="Normal"/>
+        <w:widowControl w:val="false"/>
+        <w:shd w:val="clear" w:fill="auto"/>
+        <w:spacing w:lineRule="auto" w:line="276" w:before="0" w:after="100"/>
+        <w:ind w:left="0" w:right="0" w:hanging="0"/>
+        <w:jc w:val="right"/>
+        <w:rPr/>
+      </w:pPr>
+      <w:r>
+        <w:rPr>
+          <w:rFonts w:eastAsia="Times" w:cs="Times" w:ascii="Times" w:hAnsi="Times"/>
+          <w:b w:val="false"/>
+          <w:i w:val="false"/>
+          <w:caps w:val="false"/>
+          <w:smallCaps w:val="false"/>
+          <w:strike w:val="false"/>
+          <w:dstrike w:val="false"/>
+          <w:color w:val="000000"/>
+          <w:position w:val="0"/>
+          <w:sz w:val="24"/>
+          <w:sz w:val="24"/>
+          <w:szCs w:val="24"/>
+          <w:u w:val="none"/>
+          <w:shd w:fill="auto" w:val="clear"/>
+          <w:vertAlign w:val="baseline"/>
+        </w:rPr>
+        <w:t xml:space="preserve">5.5.1 Next ..... .................................................. .......................................... 45 </w:t>
+      </w:r>
+    </w:p>
+    <w:p>
+      <w:pPr>
+        <w:pStyle w:val="Normal"/>
+        <w:widowControl w:val="false"/>
+        <w:shd w:val="clear" w:fill="auto"/>
+        <w:spacing w:lineRule="auto" w:line="276" w:before="0" w:after="100"/>
+        <w:ind w:left="0" w:right="0" w:hanging="0"/>
+        <w:jc w:val="right"/>
+        <w:rPr/>
+      </w:pPr>
+      <w:r>
+        <w:rPr>
+          <w:rFonts w:eastAsia="Times" w:cs="Times" w:ascii="Times" w:hAnsi="Times"/>
+          <w:b w:val="false"/>
+          <w:i w:val="false"/>
+          <w:caps w:val="false"/>
+          <w:smallCaps w:val="false"/>
+          <w:strike w:val="false"/>
+          <w:dstrike w:val="false"/>
+          <w:color w:val="000000"/>
+          <w:position w:val="0"/>
+          <w:sz w:val="24"/>
+          <w:sz w:val="24"/>
+          <w:szCs w:val="24"/>
+          <w:u w:val="none"/>
+          <w:shd w:fill="auto" w:val="clear"/>
+          <w:vertAlign w:val="baseline"/>
+        </w:rPr>
+        <w:t xml:space="preserve">5.5.2 Previous ... .................................................. .................................................... 45 </w:t>
+      </w:r>
+    </w:p>
+    <w:p>
+      <w:pPr>
+        <w:pStyle w:val="Normal"/>
+        <w:widowControl w:val="false"/>
+        <w:shd w:val="clear" w:fill="auto"/>
+        <w:spacing w:lineRule="auto" w:line="276" w:before="0" w:after="100"/>
+        <w:ind w:left="0" w:right="0" w:hanging="0"/>
+        <w:jc w:val="right"/>
+        <w:rPr/>
+      </w:pPr>
+      <w:r>
+        <w:rPr>
+          <w:rFonts w:eastAsia="Times" w:cs="Times" w:ascii="Times" w:hAnsi="Times"/>
+          <w:b w:val="false"/>
+          <w:i w:val="false"/>
+          <w:caps w:val="false"/>
+          <w:smallCaps w:val="false"/>
+          <w:strike w:val="false"/>
+          <w:dstrike w:val="false"/>
+          <w:color w:val="000000"/>
+          <w:position w:val="0"/>
+          <w:sz w:val="24"/>
+          <w:sz w:val="24"/>
+          <w:szCs w:val="24"/>
+          <w:u w:val="none"/>
+          <w:shd w:fill="auto" w:val="clear"/>
+          <w:vertAlign w:val="baseline"/>
+        </w:rPr>
+        <w:t xml:space="preserve">5.5.3 Cascade .................................................. .......................................... 46 </w:t>
+      </w:r>
+    </w:p>
+    <w:p>
+      <w:pPr>
+        <w:pStyle w:val="Normal"/>
+        <w:widowControl w:val="false"/>
+        <w:shd w:val="clear" w:fill="auto"/>
+        <w:spacing w:lineRule="auto" w:line="276" w:before="0" w:after="100"/>
+        <w:ind w:left="0" w:right="0" w:hanging="0"/>
+        <w:jc w:val="right"/>
+        <w:rPr/>
+      </w:pPr>
+      <w:r>
+        <w:rPr>
+          <w:rFonts w:eastAsia="Times" w:cs="Times" w:ascii="Times" w:hAnsi="Times"/>
+          <w:b w:val="false"/>
+          <w:i w:val="false"/>
+          <w:caps w:val="false"/>
+          <w:smallCaps w:val="false"/>
+          <w:strike w:val="false"/>
+          <w:dstrike w:val="false"/>
+          <w:color w:val="000000"/>
+          <w:position w:val="0"/>
+          <w:sz w:val="24"/>
+          <w:sz w:val="24"/>
+          <w:szCs w:val="24"/>
+          <w:u w:val="none"/>
+          <w:shd w:fill="auto" w:val="clear"/>
+          <w:vertAlign w:val="baseline"/>
+        </w:rPr>
+        <w:t xml:space="preserve">5.5.4 Side to Side Side. .................................................. .......................... 46 </w:t>
+      </w:r>
+    </w:p>
+    <w:p>
+      <w:pPr>
+        <w:pStyle w:val="Normal"/>
+        <w:widowControl w:val="false"/>
+        <w:shd w:val="clear" w:fill="auto"/>
+        <w:spacing w:lineRule="auto" w:line="276" w:before="0" w:after="100"/>
+        <w:ind w:left="0" w:right="0" w:hanging="0"/>
+        <w:jc w:val="right"/>
+        <w:rPr/>
+      </w:pPr>
+      <w:r>
+        <w:rPr>
+          <w:rFonts w:eastAsia="Times" w:cs="Times" w:ascii="Times" w:hAnsi="Times"/>
+          <w:b w:val="false"/>
+          <w:i w:val="false"/>
+          <w:caps w:val="false"/>
+          <w:smallCaps w:val="false"/>
+          <w:strike w:val="false"/>
+          <w:dstrike w:val="false"/>
+          <w:color w:val="000000"/>
+          <w:position w:val="0"/>
+          <w:sz w:val="24"/>
+          <w:sz w:val="24"/>
+          <w:szCs w:val="24"/>
+          <w:u w:val="none"/>
+          <w:shd w:fill="auto" w:val="clear"/>
+          <w:vertAlign w:val="baseline"/>
+        </w:rPr>
+        <w:t>5.5.5 Side to Side Horizontal ................ .................................................. 46</w:t>
+      </w:r>
+    </w:p>
+    <w:p>
+      <w:pPr>
+        <w:pStyle w:val="Normal"/>
+        <w:widowControl w:val="false"/>
+        <w:shd w:val="clear" w:fill="auto"/>
+        <w:spacing w:lineRule="auto" w:line="276" w:before="0" w:after="100"/>
+        <w:ind w:left="0" w:right="0" w:hanging="0"/>
+        <w:jc w:val="right"/>
+        <w:rPr/>
+      </w:pPr>
+      <w:r>
+        <w:rPr>
+          <w:rFonts w:eastAsia="Times" w:cs="Times" w:ascii="Times" w:hAnsi="Times"/>
+          <w:b w:val="false"/>
+          <w:i w:val="false"/>
+          <w:caps w:val="false"/>
+          <w:smallCaps w:val="false"/>
+          <w:strike w:val="false"/>
+          <w:dstrike w:val="false"/>
+          <w:color w:val="000000"/>
+          <w:position w:val="0"/>
+          <w:sz w:val="24"/>
+          <w:sz w:val="24"/>
+          <w:szCs w:val="24"/>
+          <w:u w:val="none"/>
+          <w:shd w:fill="auto" w:val="clear"/>
+          <w:vertAlign w:val="baseline"/>
+        </w:rPr>
+        <w:t xml:space="preserve">5.5.6 Close ....................................... .................................................. .......... 47 </w:t>
+      </w:r>
+    </w:p>
+    <w:p>
+      <w:pPr>
+        <w:pStyle w:val="Normal"/>
+        <w:widowControl w:val="false"/>
+        <w:shd w:val="clear" w:fill="auto"/>
+        <w:spacing w:lineRule="auto" w:line="276" w:before="0" w:after="100"/>
+        <w:ind w:left="0" w:right="0" w:hanging="0"/>
+        <w:jc w:val="right"/>
+        <w:rPr/>
+      </w:pPr>
+      <w:r>
+        <w:rPr>
+          <w:rFonts w:eastAsia="Times" w:cs="Times" w:ascii="Times" w:hAnsi="Times"/>
+          <w:b w:val="false"/>
+          <w:i w:val="false"/>
+          <w:caps w:val="false"/>
+          <w:smallCaps w:val="false"/>
+          <w:strike w:val="false"/>
+          <w:dstrike w:val="false"/>
+          <w:color w:val="000000"/>
+          <w:position w:val="0"/>
+          <w:sz w:val="24"/>
+          <w:sz w:val="24"/>
+          <w:szCs w:val="24"/>
+          <w:u w:val="none"/>
+          <w:shd w:fill="auto" w:val="clear"/>
+          <w:vertAlign w:val="baseline"/>
+        </w:rPr>
+        <w:t xml:space="preserve">5.6 Help ..................................... .................................................. ........................ 47 </w:t>
+      </w:r>
+    </w:p>
+    <w:p>
+      <w:pPr>
+        <w:pStyle w:val="Normal"/>
+        <w:widowControl w:val="false"/>
+        <w:shd w:val="clear" w:fill="auto"/>
+        <w:spacing w:lineRule="auto" w:line="276" w:before="0" w:after="100"/>
+        <w:ind w:left="0" w:right="0" w:hanging="0"/>
+        <w:jc w:val="right"/>
+        <w:rPr/>
+      </w:pPr>
+      <w:r>
+        <w:rPr>
+          <w:rFonts w:eastAsia="Times" w:cs="Times" w:ascii="Times" w:hAnsi="Times"/>
+          <w:b w:val="false"/>
+          <w:i w:val="false"/>
+          <w:caps w:val="false"/>
+          <w:smallCaps w:val="false"/>
+          <w:strike w:val="false"/>
+          <w:dstrike w:val="false"/>
+          <w:color w:val="000000"/>
+          <w:position w:val="0"/>
+          <w:sz w:val="24"/>
+          <w:sz w:val="24"/>
+          <w:szCs w:val="24"/>
+          <w:u w:val="none"/>
+          <w:shd w:fill="auto" w:val="clear"/>
+          <w:vertAlign w:val="baseline"/>
+        </w:rPr>
+        <w:t xml:space="preserve">5.6.1 Content (F1) ................. .................................................. .................... 47 </w:t>
+      </w:r>
+    </w:p>
+    <w:p>
+      <w:pPr>
+        <w:pStyle w:val="Normal"/>
+        <w:widowControl w:val="false"/>
+        <w:shd w:val="clear" w:fill="auto"/>
+        <w:spacing w:lineRule="auto" w:line="276" w:before="0" w:after="100"/>
+        <w:ind w:left="0" w:right="0" w:hanging="0"/>
+        <w:jc w:val="right"/>
+        <w:rPr/>
+      </w:pPr>
+      <w:r>
+        <w:rPr>
+          <w:rFonts w:eastAsia="Times" w:cs="Times" w:ascii="Times" w:hAnsi="Times"/>
+          <w:b w:val="false"/>
+          <w:i w:val="false"/>
+          <w:caps w:val="false"/>
+          <w:smallCaps w:val="false"/>
+          <w:strike w:val="false"/>
+          <w:dstrike w:val="false"/>
+          <w:color w:val="000000"/>
+          <w:position w:val="0"/>
+          <w:sz w:val="24"/>
+          <w:sz w:val="24"/>
+          <w:szCs w:val="24"/>
+          <w:u w:val="none"/>
+          <w:shd w:fill="auto" w:val="clear"/>
+          <w:vertAlign w:val="baseline"/>
+        </w:rPr>
+        <w:t xml:space="preserve">5.6.2 About ECOLOG ........................ .................... ........................................ 47 </w:t>
+      </w:r>
+    </w:p>
+    <w:p>
+      <w:pPr>
+        <w:pStyle w:val="Normal"/>
+        <w:widowControl w:val="false"/>
+        <w:shd w:val="clear" w:fill="auto"/>
+        <w:spacing w:lineRule="auto" w:line="276" w:before="0" w:after="100"/>
+        <w:ind w:left="0" w:right="0" w:hanging="0"/>
+        <w:jc w:val="right"/>
+        <w:rPr/>
+      </w:pPr>
+      <w:r>
+        <w:rPr>
+          <w:rFonts w:eastAsia="Times" w:cs="Times" w:ascii="Times" w:hAnsi="Times"/>
+          <w:b w:val="false"/>
+          <w:i w:val="false"/>
+          <w:caps w:val="false"/>
+          <w:smallCaps w:val="false"/>
+          <w:strike w:val="false"/>
+          <w:dstrike w:val="false"/>
+          <w:color w:val="000000"/>
+          <w:position w:val="0"/>
+          <w:sz w:val="24"/>
+          <w:sz w:val="24"/>
+          <w:szCs w:val="24"/>
+          <w:u w:val="none"/>
+          <w:shd w:fill="auto" w:val="clear"/>
+          <w:vertAlign w:val="baseline"/>
+        </w:rPr>
+        <w:t>5.6.3 About Qt .... .................................................. .......................................... 47</w:t>
+      </w:r>
+    </w:p>
+    <w:p>
+      <w:pPr>
+        <w:pStyle w:val="Normal"/>
+        <w:keepNext w:val="false"/>
+        <w:keepLines w:val="false"/>
+        <w:widowControl w:val="false"/>
+        <w:shd w:val="clear" w:fill="auto"/>
+        <w:spacing w:lineRule="auto" w:line="276" w:before="0" w:after="100"/>
+        <w:ind w:left="0" w:right="0" w:hanging="0"/>
+        <w:jc w:val="left"/>
+        <w:rPr/>
+      </w:pPr>
+      <w:r>
+        <w:rPr>
+          <w:rFonts w:eastAsia="Times" w:cs="Times" w:ascii="Times" w:hAnsi="Times"/>
+          <w:b w:val="false"/>
+          <w:i w:val="false"/>
+          <w:caps w:val="false"/>
+          <w:smallCaps w:val="false"/>
+          <w:strike w:val="false"/>
+          <w:dstrike w:val="false"/>
+          <w:color w:val="000000"/>
+          <w:position w:val="0"/>
+          <w:sz w:val="24"/>
+          <w:sz w:val="24"/>
+          <w:szCs w:val="24"/>
+          <w:u w:val="none"/>
+          <w:shd w:fill="auto" w:val="clear"/>
+          <w:vertAlign w:val="baseline"/>
+        </w:rPr>
+        <w:t xml:space="preserve">GNU FREE DOCUMENTATION LICENSE ... ................. ..................................................... .50 </w:t>
+      </w:r>
+    </w:p>
+    <w:p>
+      <w:pPr>
+        <w:pStyle w:val="Normal"/>
+        <w:widowControl w:val="false"/>
+        <w:shd w:val="clear" w:fill="auto"/>
+        <w:spacing w:lineRule="auto" w:line="276" w:before="0" w:after="100"/>
+        <w:ind w:left="0" w:right="0" w:hanging="0"/>
+        <w:jc w:val="left"/>
+        <w:rPr/>
+      </w:pPr>
+      <w:r>
+        <w:rPr>
+          <w:rFonts w:eastAsia="Times" w:cs="Times" w:ascii="Times" w:hAnsi="Times"/>
+          <w:b w:val="false"/>
+          <w:i w:val="false"/>
+          <w:caps w:val="false"/>
+          <w:smallCaps w:val="false"/>
+          <w:strike w:val="false"/>
+          <w:dstrike w:val="false"/>
+          <w:color w:val="000000"/>
+          <w:position w:val="0"/>
+          <w:sz w:val="24"/>
+          <w:sz w:val="24"/>
+          <w:szCs w:val="24"/>
+          <w:u w:val="none"/>
+          <w:shd w:fill="auto" w:val="clear"/>
+          <w:vertAlign w:val="baseline"/>
+        </w:rPr>
+        <w:t>A.1 GNU Free Documentation License ................................................................... ................... 55</w:t>
       </w:r>
       <w:r>
         <w:br w:type="page"/>

</xml_diff>

<commit_message>
English Doc Collection Worksheet
Fixed formatting of English documentation for the section explaining
proper layout of data for a Collecting Worksheet.

Signed-off-by: Avery Uslaner <uslaner.avery@gmail.com>
</commit_message>
<xml_diff>
--- a/Documentation/English/Translated copy of Manual do ECOLOG.docx
+++ b/Documentation/English/Translated copy of Manual do ECOLOG.docx
@@ -8759,197 +8759,284 @@
         <w:spacing w:lineRule="auto" w:line="276" w:before="0" w:after="100"/>
         <w:ind w:left="0" w:right="0" w:hanging="0"/>
         <w:jc w:val="left"/>
-        <w:rPr>
-          <w:rFonts w:ascii="Times" w:hAnsi="Times" w:eastAsia="Times" w:cs="Times"/>
-          <w:b w:val="false"/>
-          <w:b w:val="false"/>
-          <w:i w:val="false"/>
-          <w:i w:val="false"/>
-          <w:caps w:val="false"/>
-          <w:smallCaps w:val="false"/>
-          <w:strike w:val="false"/>
-          <w:dstrike w:val="false"/>
-          <w:color w:val="000000"/>
-          <w:position w:val="0"/>
-          <w:sz w:val="22"/>
-          <w:sz w:val="24"/>
-          <w:szCs w:val="24"/>
-          <w:u w:val="none"/>
-          <w:vertAlign w:val="baseline"/>
-        </w:rPr>
-      </w:pPr>
-      <w:r>
-        <w:rPr>
-          <w:rFonts w:eastAsia="Times" w:cs="Times" w:ascii="Times" w:hAnsi="Times"/>
-          <w:b w:val="false"/>
-          <w:i w:val="false"/>
-          <w:caps w:val="false"/>
-          <w:smallCaps w:val="false"/>
-          <w:strike w:val="false"/>
-          <w:dstrike w:val="false"/>
-          <w:color w:val="000000"/>
-          <w:position w:val="0"/>
-          <w:sz w:val="24"/>
-          <w:sz w:val="24"/>
-          <w:szCs w:val="24"/>
-          <w:u w:val="none"/>
-          <w:shd w:fill="auto" w:val="clear"/>
-          <w:vertAlign w:val="baseline"/>
-        </w:rPr>
-        <w:t>1. (Sample) Unique identifier for sample, plot, station, etc. where the individual was collected or observed. In case of random collections, this code is arbitrary but must be indicated! 2. (Individual) Unique identifier for the specimen, individual, batch, sub-sample,</w:t>
-      </w:r>
-    </w:p>
-    <w:p>
-      <w:pPr>
-        <w:pStyle w:val="Normal"/>
-        <w:keepNext w:val="false"/>
-        <w:keepLines w:val="false"/>
-        <w:widowControl w:val="false"/>
-        <w:shd w:val="clear" w:fill="auto"/>
-        <w:spacing w:lineRule="auto" w:line="276" w:before="0" w:after="100"/>
-        <w:ind w:left="0" w:right="0" w:hanging="0"/>
-        <w:jc w:val="left"/>
-        <w:rPr>
-          <w:rFonts w:ascii="Times" w:hAnsi="Times" w:eastAsia="Times" w:cs="Times"/>
-          <w:b w:val="false"/>
-          <w:b w:val="false"/>
-          <w:i w:val="false"/>
-          <w:i w:val="false"/>
-          <w:caps w:val="false"/>
-          <w:smallCaps w:val="false"/>
-          <w:strike w:val="false"/>
-          <w:dstrike w:val="false"/>
-          <w:color w:val="000000"/>
-          <w:position w:val="0"/>
-          <w:sz w:val="22"/>
-          <w:sz w:val="24"/>
-          <w:szCs w:val="24"/>
-          <w:u w:val="none"/>
-          <w:vertAlign w:val="baseline"/>
-        </w:rPr>
-      </w:pPr>
-      <w:r>
-        <w:rPr>
-          <w:rFonts w:eastAsia="Times" w:cs="Times" w:ascii="Times" w:hAnsi="Times"/>
-          <w:b w:val="false"/>
-          <w:i w:val="false"/>
-          <w:caps w:val="false"/>
-          <w:smallCaps w:val="false"/>
-          <w:strike w:val="false"/>
-          <w:dstrike w:val="false"/>
-          <w:color w:val="000000"/>
-          <w:position w:val="0"/>
-          <w:sz w:val="24"/>
-          <w:sz w:val="24"/>
-          <w:szCs w:val="24"/>
-          <w:u w:val="none"/>
-          <w:shd w:fill="auto" w:val="clear"/>
-          <w:vertAlign w:val="baseline"/>
-        </w:rPr>
-        <w:t>etc. that identifies each specimen collected in each sample.</w:t>
-      </w:r>
-      <w:r>
-        <w:br w:type="page"/>
-      </w:r>
-    </w:p>
-    <w:p>
-      <w:pPr>
-        <w:pStyle w:val="Normal"/>
-        <w:keepNext w:val="false"/>
-        <w:keepLines w:val="false"/>
-        <w:widowControl w:val="false"/>
-        <w:shd w:val="clear" w:fill="auto"/>
-        <w:spacing w:lineRule="auto" w:line="276" w:before="0" w:after="100"/>
-        <w:ind w:left="0" w:right="0" w:hanging="0"/>
-        <w:jc w:val="left"/>
-        <w:rPr>
-          <w:rFonts w:ascii="Times" w:hAnsi="Times" w:eastAsia="Times" w:cs="Times"/>
-          <w:b w:val="false"/>
-          <w:b w:val="false"/>
-          <w:i w:val="false"/>
-          <w:i w:val="false"/>
-          <w:caps w:val="false"/>
-          <w:smallCaps w:val="false"/>
-          <w:strike w:val="false"/>
-          <w:dstrike w:val="false"/>
-          <w:color w:val="000000"/>
-          <w:position w:val="0"/>
-          <w:sz w:val="22"/>
-          <w:sz w:val="24"/>
-          <w:szCs w:val="24"/>
-          <w:u w:val="none"/>
-          <w:vertAlign w:val="baseline"/>
-        </w:rPr>
-      </w:pPr>
-      <w:r>
-        <w:rPr>
-          <w:rFonts w:eastAsia="Times" w:cs="Times" w:ascii="Times" w:hAnsi="Times"/>
-          <w:b w:val="false"/>
-          <w:i w:val="false"/>
-          <w:caps w:val="false"/>
-          <w:smallCaps w:val="false"/>
-          <w:strike w:val="false"/>
-          <w:dstrike w:val="false"/>
-          <w:color w:val="000000"/>
-          <w:position w:val="0"/>
-          <w:sz w:val="24"/>
-          <w:sz w:val="24"/>
-          <w:szCs w:val="24"/>
-          <w:u w:val="none"/>
-          <w:shd w:fill="auto" w:val="clear"/>
-          <w:vertAlign w:val="baseline"/>
-        </w:rPr>
-        <w:t>3. (Family) Family to which the individual belongs. If the family is not</w:t>
-      </w:r>
-    </w:p>
-    <w:p>
-      <w:pPr>
-        <w:pStyle w:val="Normal"/>
-        <w:keepNext w:val="false"/>
-        <w:keepLines w:val="false"/>
-        <w:widowControl w:val="false"/>
-        <w:shd w:val="clear" w:fill="auto"/>
-        <w:spacing w:lineRule="auto" w:line="276" w:before="0" w:after="100"/>
-        <w:ind w:left="0" w:right="0" w:firstLine="360"/>
-        <w:jc w:val="left"/>
-        <w:rPr>
-          <w:rFonts w:ascii="Times" w:hAnsi="Times" w:eastAsia="Times" w:cs="Times"/>
-          <w:b w:val="false"/>
-          <w:b w:val="false"/>
-          <w:i w:val="false"/>
-          <w:i w:val="false"/>
-          <w:caps w:val="false"/>
-          <w:smallCaps w:val="false"/>
-          <w:strike w:val="false"/>
-          <w:dstrike w:val="false"/>
-          <w:color w:val="000000"/>
-          <w:position w:val="0"/>
-          <w:sz w:val="22"/>
-          <w:sz w:val="24"/>
-          <w:szCs w:val="24"/>
-          <w:u w:val="none"/>
-          <w:vertAlign w:val="baseline"/>
-        </w:rPr>
-      </w:pPr>
-      <w:r>
-        <w:rPr>
-          <w:rFonts w:eastAsia="Times" w:cs="Times" w:ascii="Times" w:hAnsi="Times"/>
-          <w:b w:val="false"/>
-          <w:i w:val="false"/>
-          <w:caps w:val="false"/>
-          <w:smallCaps w:val="false"/>
-          <w:strike w:val="false"/>
-          <w:dstrike w:val="false"/>
-          <w:color w:val="000000"/>
-          <w:position w:val="0"/>
-          <w:sz w:val="24"/>
-          <w:sz w:val="24"/>
-          <w:szCs w:val="24"/>
-          <w:u w:val="none"/>
-          <w:shd w:fill="auto" w:val="clear"/>
-          <w:vertAlign w:val="baseline"/>
-        </w:rPr>
-        <w:t>determined, the abbreviation "INDET." 4. (Species) Scientific name (Species and genus) of the specimen; the author's name may be included but is optional. followed, if applicable, of the year of publication of the name. For more than two authors, "et al." Should be used; use "&amp;" instead of "and" and always try to use shorter abbreviations (such as "L." instead of "Linn."). Only the most recent valid name should be used. If the specific name can not be determined, the abbreviation "sp" should be inserted. The name may also contain the infraespecific category (subspecies, variety) to which the species belongs. Only the most recent valid name should be used, which may include the abbreviations "ssp." Or "var.".</w:t>
+        <w:rPr/>
+      </w:pPr>
+      <w:r>
+        <w:rPr>
+          <w:rFonts w:eastAsia="Times" w:cs="Times" w:ascii="Times" w:hAnsi="Times"/>
+          <w:b w:val="false"/>
+          <w:i w:val="false"/>
+          <w:caps w:val="false"/>
+          <w:smallCaps w:val="false"/>
+          <w:strike w:val="false"/>
+          <w:dstrike w:val="false"/>
+          <w:color w:val="000000"/>
+          <w:position w:val="0"/>
+          <w:sz w:val="24"/>
+          <w:sz w:val="24"/>
+          <w:szCs w:val="24"/>
+          <w:u w:val="none"/>
+          <w:shd w:fill="auto" w:val="clear"/>
+          <w:vertAlign w:val="baseline"/>
+        </w:rPr>
+        <w:t>1. (</w:t>
+      </w:r>
+      <w:r>
+        <w:rPr>
+          <w:rFonts w:eastAsia="Times" w:cs="Times" w:ascii="Times" w:hAnsi="Times"/>
+          <w:b/>
+          <w:bCs/>
+          <w:i w:val="false"/>
+          <w:caps w:val="false"/>
+          <w:smallCaps w:val="false"/>
+          <w:strike w:val="false"/>
+          <w:dstrike w:val="false"/>
+          <w:color w:val="000000"/>
+          <w:position w:val="0"/>
+          <w:sz w:val="24"/>
+          <w:sz w:val="24"/>
+          <w:szCs w:val="24"/>
+          <w:u w:val="none"/>
+          <w:shd w:fill="auto" w:val="clear"/>
+          <w:vertAlign w:val="baseline"/>
+        </w:rPr>
+        <w:t>Sample</w:t>
+      </w:r>
+      <w:r>
+        <w:rPr>
+          <w:rFonts w:eastAsia="Times" w:cs="Times" w:ascii="Times" w:hAnsi="Times"/>
+          <w:b w:val="false"/>
+          <w:i w:val="false"/>
+          <w:caps w:val="false"/>
+          <w:smallCaps w:val="false"/>
+          <w:strike w:val="false"/>
+          <w:dstrike w:val="false"/>
+          <w:color w:val="000000"/>
+          <w:position w:val="0"/>
+          <w:sz w:val="24"/>
+          <w:sz w:val="24"/>
+          <w:szCs w:val="24"/>
+          <w:u w:val="none"/>
+          <w:shd w:fill="auto" w:val="clear"/>
+          <w:vertAlign w:val="baseline"/>
+        </w:rPr>
+        <w:t>) Unique identifier for sample, plot, station, etc. where the individual was collected or observed. In case of random collections, this code is arbitrary but must be indicated!</w:t>
+      </w:r>
+    </w:p>
+    <w:p>
+      <w:pPr>
+        <w:pStyle w:val="Normal"/>
+        <w:widowControl w:val="false"/>
+        <w:shd w:val="clear" w:fill="auto"/>
+        <w:spacing w:lineRule="auto" w:line="276" w:before="0" w:after="100"/>
+        <w:ind w:left="0" w:right="0" w:hanging="0"/>
+        <w:jc w:val="left"/>
+        <w:rPr/>
+      </w:pPr>
+      <w:r>
+        <w:rPr>
+          <w:rFonts w:eastAsia="Times" w:cs="Times" w:ascii="Times" w:hAnsi="Times"/>
+          <w:b w:val="false"/>
+          <w:i w:val="false"/>
+          <w:caps w:val="false"/>
+          <w:smallCaps w:val="false"/>
+          <w:strike w:val="false"/>
+          <w:dstrike w:val="false"/>
+          <w:color w:val="000000"/>
+          <w:position w:val="0"/>
+          <w:sz w:val="24"/>
+          <w:sz w:val="24"/>
+          <w:szCs w:val="24"/>
+          <w:u w:val="none"/>
+          <w:shd w:fill="auto" w:val="clear"/>
+          <w:vertAlign w:val="baseline"/>
+        </w:rPr>
+        <w:t>2. (</w:t>
+      </w:r>
+      <w:r>
+        <w:rPr>
+          <w:rFonts w:eastAsia="Times" w:cs="Times" w:ascii="Times" w:hAnsi="Times"/>
+          <w:b/>
+          <w:bCs/>
+          <w:i w:val="false"/>
+          <w:caps w:val="false"/>
+          <w:smallCaps w:val="false"/>
+          <w:strike w:val="false"/>
+          <w:dstrike w:val="false"/>
+          <w:color w:val="000000"/>
+          <w:position w:val="0"/>
+          <w:sz w:val="24"/>
+          <w:sz w:val="24"/>
+          <w:szCs w:val="24"/>
+          <w:u w:val="none"/>
+          <w:shd w:fill="auto" w:val="clear"/>
+          <w:vertAlign w:val="baseline"/>
+        </w:rPr>
+        <w:t>Individual</w:t>
+      </w:r>
+      <w:r>
+        <w:rPr>
+          <w:rFonts w:eastAsia="Times" w:cs="Times" w:ascii="Times" w:hAnsi="Times"/>
+          <w:b w:val="false"/>
+          <w:i w:val="false"/>
+          <w:caps w:val="false"/>
+          <w:smallCaps w:val="false"/>
+          <w:strike w:val="false"/>
+          <w:dstrike w:val="false"/>
+          <w:color w:val="000000"/>
+          <w:position w:val="0"/>
+          <w:sz w:val="24"/>
+          <w:sz w:val="24"/>
+          <w:szCs w:val="24"/>
+          <w:u w:val="none"/>
+          <w:shd w:fill="auto" w:val="clear"/>
+          <w:vertAlign w:val="baseline"/>
+        </w:rPr>
+        <w:t>) Unique identifier for the specimen, individual, batch, sub-sample, etc. that identifies each specimen collected in each sample.</w:t>
+      </w:r>
+    </w:p>
+    <w:p>
+      <w:pPr>
+        <w:pStyle w:val="Normal"/>
+        <w:widowControl w:val="false"/>
+        <w:shd w:val="clear" w:fill="auto"/>
+        <w:spacing w:lineRule="auto" w:line="276" w:before="0" w:after="100"/>
+        <w:ind w:left="0" w:right="0" w:hanging="0"/>
+        <w:jc w:val="left"/>
+        <w:rPr/>
+      </w:pPr>
+      <w:r>
+        <w:rPr>
+          <w:rFonts w:eastAsia="Times" w:cs="Times" w:ascii="Times" w:hAnsi="Times"/>
+          <w:b w:val="false"/>
+          <w:i w:val="false"/>
+          <w:caps w:val="false"/>
+          <w:smallCaps w:val="false"/>
+          <w:strike w:val="false"/>
+          <w:dstrike w:val="false"/>
+          <w:color w:val="000000"/>
+          <w:position w:val="0"/>
+          <w:sz w:val="24"/>
+          <w:sz w:val="24"/>
+          <w:szCs w:val="24"/>
+          <w:u w:val="none"/>
+          <w:shd w:fill="auto" w:val="clear"/>
+          <w:vertAlign w:val="baseline"/>
+        </w:rPr>
+        <w:t>3. (</w:t>
+      </w:r>
+      <w:r>
+        <w:rPr>
+          <w:rFonts w:eastAsia="Times" w:cs="Times" w:ascii="Times" w:hAnsi="Times"/>
+          <w:b/>
+          <w:bCs/>
+          <w:i w:val="false"/>
+          <w:caps w:val="false"/>
+          <w:smallCaps w:val="false"/>
+          <w:strike w:val="false"/>
+          <w:dstrike w:val="false"/>
+          <w:color w:val="000000"/>
+          <w:position w:val="0"/>
+          <w:sz w:val="24"/>
+          <w:sz w:val="24"/>
+          <w:szCs w:val="24"/>
+          <w:u w:val="none"/>
+          <w:shd w:fill="auto" w:val="clear"/>
+          <w:vertAlign w:val="baseline"/>
+        </w:rPr>
+        <w:t>Family</w:t>
+      </w:r>
+      <w:r>
+        <w:rPr>
+          <w:rFonts w:eastAsia="Times" w:cs="Times" w:ascii="Times" w:hAnsi="Times"/>
+          <w:b w:val="false"/>
+          <w:i w:val="false"/>
+          <w:caps w:val="false"/>
+          <w:smallCaps w:val="false"/>
+          <w:strike w:val="false"/>
+          <w:dstrike w:val="false"/>
+          <w:color w:val="000000"/>
+          <w:position w:val="0"/>
+          <w:sz w:val="24"/>
+          <w:sz w:val="24"/>
+          <w:szCs w:val="24"/>
+          <w:u w:val="none"/>
+          <w:shd w:fill="auto" w:val="clear"/>
+          <w:vertAlign w:val="baseline"/>
+        </w:rPr>
+        <w:t>) Family to which the individual belongs. If the family is not determined, the abbreviation "INDET."</w:t>
+      </w:r>
+    </w:p>
+    <w:p>
+      <w:pPr>
+        <w:pStyle w:val="Normal"/>
+        <w:widowControl w:val="false"/>
+        <w:shd w:val="clear" w:fill="auto"/>
+        <w:spacing w:lineRule="auto" w:line="276" w:before="0" w:after="100"/>
+        <w:ind w:left="0" w:right="0" w:hanging="0"/>
+        <w:jc w:val="left"/>
+        <w:rPr/>
+      </w:pPr>
+      <w:r>
+        <w:rPr>
+          <w:rFonts w:eastAsia="Times" w:cs="Times" w:ascii="Times" w:hAnsi="Times"/>
+          <w:b w:val="false"/>
+          <w:i w:val="false"/>
+          <w:caps w:val="false"/>
+          <w:smallCaps w:val="false"/>
+          <w:strike w:val="false"/>
+          <w:dstrike w:val="false"/>
+          <w:color w:val="000000"/>
+          <w:position w:val="0"/>
+          <w:sz w:val="24"/>
+          <w:sz w:val="24"/>
+          <w:szCs w:val="24"/>
+          <w:u w:val="none"/>
+          <w:shd w:fill="auto" w:val="clear"/>
+          <w:vertAlign w:val="baseline"/>
+        </w:rPr>
+        <w:t>4. (</w:t>
+      </w:r>
+      <w:r>
+        <w:rPr>
+          <w:rFonts w:eastAsia="Times" w:cs="Times" w:ascii="Times" w:hAnsi="Times"/>
+          <w:b/>
+          <w:bCs/>
+          <w:i w:val="false"/>
+          <w:caps w:val="false"/>
+          <w:smallCaps w:val="false"/>
+          <w:strike w:val="false"/>
+          <w:dstrike w:val="false"/>
+          <w:color w:val="000000"/>
+          <w:position w:val="0"/>
+          <w:sz w:val="24"/>
+          <w:sz w:val="24"/>
+          <w:szCs w:val="24"/>
+          <w:u w:val="none"/>
+          <w:shd w:fill="auto" w:val="clear"/>
+          <w:vertAlign w:val="baseline"/>
+        </w:rPr>
+        <w:t>Species</w:t>
+      </w:r>
+      <w:r>
+        <w:rPr>
+          <w:rFonts w:eastAsia="Times" w:cs="Times" w:ascii="Times" w:hAnsi="Times"/>
+          <w:b w:val="false"/>
+          <w:i w:val="false"/>
+          <w:caps w:val="false"/>
+          <w:smallCaps w:val="false"/>
+          <w:strike w:val="false"/>
+          <w:dstrike w:val="false"/>
+          <w:color w:val="000000"/>
+          <w:position w:val="0"/>
+          <w:sz w:val="24"/>
+          <w:sz w:val="24"/>
+          <w:szCs w:val="24"/>
+          <w:u w:val="none"/>
+          <w:shd w:fill="auto" w:val="clear"/>
+          <w:vertAlign w:val="baseline"/>
+        </w:rPr>
+        <w:t>) Scientific name (Species and genus) of the specimen; the author's name may be included but is optional. followed, if applicable, of the year of publication of the name. For more than two authors, "et al." Should be used; use "&amp;" instead of "and" and always try to use shorter abbreviations (such as "L." instead of "Linn."). Only the most recent valid name should be used. If the specific name can not be determined, the abbreviation "sp" should be inserted. The name may also contain the infraespecific category (subspecies, variety) to which the species belongs. Only the most recent valid name should be used, which may include the abbreviations "ssp." Or "var.".</w:t>
       </w:r>
     </w:p>
     <w:p>
@@ -8999,57 +9086,139 @@
           <w:shd w:fill="auto" w:val="clear"/>
           <w:vertAlign w:val="baseline"/>
         </w:rPr>
-        <w:t>5. (Collector / Observer) Name of the person primarily responsible for collecting or observing the individual, consisting of the initials followed by the surname and, if necessary, the name of the secondary collector, separated from the name of the primary collector by a space; if there are more than two collectors, et al.</w:t>
-      </w:r>
-    </w:p>
-    <w:p>
-      <w:pPr>
-        <w:pStyle w:val="Normal"/>
-        <w:keepNext w:val="false"/>
-        <w:keepLines w:val="false"/>
-        <w:widowControl w:val="false"/>
-        <w:shd w:val="clear" w:fill="auto"/>
-        <w:spacing w:lineRule="auto" w:line="276" w:before="0" w:after="100"/>
-        <w:ind w:left="0" w:right="0" w:hanging="0"/>
-        <w:jc w:val="left"/>
-        <w:rPr>
-          <w:rFonts w:ascii="Times" w:hAnsi="Times" w:eastAsia="Times" w:cs="Times"/>
-          <w:b w:val="false"/>
-          <w:b w:val="false"/>
-          <w:i w:val="false"/>
-          <w:i w:val="false"/>
-          <w:caps w:val="false"/>
-          <w:smallCaps w:val="false"/>
-          <w:strike w:val="false"/>
-          <w:dstrike w:val="false"/>
-          <w:color w:val="000000"/>
-          <w:position w:val="0"/>
-          <w:sz w:val="22"/>
-          <w:sz w:val="24"/>
-          <w:szCs w:val="24"/>
-          <w:u w:val="none"/>
-          <w:vertAlign w:val="baseline"/>
-        </w:rPr>
-      </w:pPr>
-      <w:r>
-        <w:rPr>
-          <w:rFonts w:eastAsia="Times" w:cs="Times" w:ascii="Times" w:hAnsi="Times"/>
-          <w:b w:val="false"/>
-          <w:i w:val="false"/>
-          <w:caps w:val="false"/>
-          <w:smallCaps w:val="false"/>
-          <w:strike w:val="false"/>
-          <w:dstrike w:val="false"/>
-          <w:color w:val="000000"/>
-          <w:position w:val="0"/>
-          <w:sz w:val="24"/>
-          <w:sz w:val="24"/>
-          <w:szCs w:val="24"/>
-          <w:u w:val="none"/>
-          <w:shd w:fill="auto" w:val="clear"/>
-          <w:vertAlign w:val="baseline"/>
-        </w:rPr>
-        <w:t>6. (Collector Number) Collection / observation number for collector / observer.</w:t>
+        <w:t>5. (</w:t>
+      </w:r>
+      <w:r>
+        <w:rPr>
+          <w:rFonts w:eastAsia="Times" w:cs="Times" w:ascii="Times" w:hAnsi="Times"/>
+          <w:b/>
+          <w:bCs/>
+          <w:i w:val="false"/>
+          <w:caps w:val="false"/>
+          <w:smallCaps w:val="false"/>
+          <w:strike w:val="false"/>
+          <w:dstrike w:val="false"/>
+          <w:color w:val="000000"/>
+          <w:position w:val="0"/>
+          <w:sz w:val="24"/>
+          <w:sz w:val="24"/>
+          <w:szCs w:val="24"/>
+          <w:u w:val="none"/>
+          <w:shd w:fill="auto" w:val="clear"/>
+          <w:vertAlign w:val="baseline"/>
+        </w:rPr>
+        <w:t>Collector / Observer</w:t>
+      </w:r>
+      <w:r>
+        <w:rPr>
+          <w:rFonts w:eastAsia="Times" w:cs="Times" w:ascii="Times" w:hAnsi="Times"/>
+          <w:b w:val="false"/>
+          <w:i w:val="false"/>
+          <w:caps w:val="false"/>
+          <w:smallCaps w:val="false"/>
+          <w:strike w:val="false"/>
+          <w:dstrike w:val="false"/>
+          <w:color w:val="000000"/>
+          <w:position w:val="0"/>
+          <w:sz w:val="24"/>
+          <w:sz w:val="24"/>
+          <w:szCs w:val="24"/>
+          <w:u w:val="none"/>
+          <w:shd w:fill="auto" w:val="clear"/>
+          <w:vertAlign w:val="baseline"/>
+        </w:rPr>
+        <w:t>) Name of the person primarily responsible for collecting or observing the individual, consisting of the initials followed by the surname and, if necessary, the name of the secondary collector, separated from the name of the primary collector by a space; if there are more than two collectors, et al.</w:t>
+      </w:r>
+    </w:p>
+    <w:p>
+      <w:pPr>
+        <w:pStyle w:val="Normal"/>
+        <w:keepNext w:val="false"/>
+        <w:keepLines w:val="false"/>
+        <w:widowControl w:val="false"/>
+        <w:shd w:val="clear" w:fill="auto"/>
+        <w:spacing w:lineRule="auto" w:line="276" w:before="0" w:after="100"/>
+        <w:ind w:left="0" w:right="0" w:hanging="0"/>
+        <w:jc w:val="left"/>
+        <w:rPr>
+          <w:rFonts w:ascii="Times" w:hAnsi="Times" w:eastAsia="Times" w:cs="Times"/>
+          <w:b w:val="false"/>
+          <w:b w:val="false"/>
+          <w:i w:val="false"/>
+          <w:i w:val="false"/>
+          <w:caps w:val="false"/>
+          <w:smallCaps w:val="false"/>
+          <w:strike w:val="false"/>
+          <w:dstrike w:val="false"/>
+          <w:color w:val="000000"/>
+          <w:position w:val="0"/>
+          <w:sz w:val="22"/>
+          <w:sz w:val="24"/>
+          <w:szCs w:val="24"/>
+          <w:u w:val="none"/>
+          <w:vertAlign w:val="baseline"/>
+        </w:rPr>
+      </w:pPr>
+      <w:r>
+        <w:rPr>
+          <w:rFonts w:eastAsia="Times" w:cs="Times" w:ascii="Times" w:hAnsi="Times"/>
+          <w:b w:val="false"/>
+          <w:i w:val="false"/>
+          <w:caps w:val="false"/>
+          <w:smallCaps w:val="false"/>
+          <w:strike w:val="false"/>
+          <w:dstrike w:val="false"/>
+          <w:color w:val="000000"/>
+          <w:position w:val="0"/>
+          <w:sz w:val="24"/>
+          <w:sz w:val="24"/>
+          <w:szCs w:val="24"/>
+          <w:u w:val="none"/>
+          <w:shd w:fill="auto" w:val="clear"/>
+          <w:vertAlign w:val="baseline"/>
+        </w:rPr>
+        <w:t>6. (</w:t>
+      </w:r>
+      <w:r>
+        <w:rPr>
+          <w:rFonts w:eastAsia="Times" w:cs="Times" w:ascii="Times" w:hAnsi="Times"/>
+          <w:b/>
+          <w:bCs/>
+          <w:i w:val="false"/>
+          <w:caps w:val="false"/>
+          <w:smallCaps w:val="false"/>
+          <w:strike w:val="false"/>
+          <w:dstrike w:val="false"/>
+          <w:color w:val="000000"/>
+          <w:position w:val="0"/>
+          <w:sz w:val="24"/>
+          <w:sz w:val="24"/>
+          <w:szCs w:val="24"/>
+          <w:u w:val="none"/>
+          <w:shd w:fill="auto" w:val="clear"/>
+          <w:vertAlign w:val="baseline"/>
+        </w:rPr>
+        <w:t>Collector Number</w:t>
+      </w:r>
+      <w:r>
+        <w:rPr>
+          <w:rFonts w:eastAsia="Times" w:cs="Times" w:ascii="Times" w:hAnsi="Times"/>
+          <w:b w:val="false"/>
+          <w:i w:val="false"/>
+          <w:caps w:val="false"/>
+          <w:smallCaps w:val="false"/>
+          <w:strike w:val="false"/>
+          <w:dstrike w:val="false"/>
+          <w:color w:val="000000"/>
+          <w:position w:val="0"/>
+          <w:sz w:val="24"/>
+          <w:sz w:val="24"/>
+          <w:szCs w:val="24"/>
+          <w:u w:val="none"/>
+          <w:shd w:fill="auto" w:val="clear"/>
+          <w:vertAlign w:val="baseline"/>
+        </w:rPr>
+        <w:t>) Collection / observation number for collector / observer.</w:t>
       </w:r>
     </w:p>
     <w:p>
@@ -9149,7 +9318,48 @@
           <w:shd w:fill="auto" w:val="clear"/>
           <w:vertAlign w:val="baseline"/>
         </w:rPr>
-        <w:t>7. (Date / Time) Date of collection / observation of the individual, based on the collector field data. Must be entered in DD-MM-YYY format and not in Excel / Calc "Data" format! If the observation time is also taken, it should be inserted after the date, separated by a space, in the format HH: MM: SS</w:t>
+        <w:t>7. (</w:t>
+      </w:r>
+      <w:r>
+        <w:rPr>
+          <w:rFonts w:eastAsia="Times" w:cs="Times" w:ascii="Times" w:hAnsi="Times"/>
+          <w:b/>
+          <w:bCs/>
+          <w:i w:val="false"/>
+          <w:caps w:val="false"/>
+          <w:smallCaps w:val="false"/>
+          <w:strike w:val="false"/>
+          <w:dstrike w:val="false"/>
+          <w:color w:val="000000"/>
+          <w:position w:val="0"/>
+          <w:sz w:val="24"/>
+          <w:sz w:val="24"/>
+          <w:szCs w:val="24"/>
+          <w:u w:val="none"/>
+          <w:shd w:fill="auto" w:val="clear"/>
+          <w:vertAlign w:val="baseline"/>
+        </w:rPr>
+        <w:t>Date / Time</w:t>
+      </w:r>
+      <w:r>
+        <w:rPr>
+          <w:rFonts w:eastAsia="Times" w:cs="Times" w:ascii="Times" w:hAnsi="Times"/>
+          <w:b w:val="false"/>
+          <w:i w:val="false"/>
+          <w:caps w:val="false"/>
+          <w:smallCaps w:val="false"/>
+          <w:strike w:val="false"/>
+          <w:dstrike w:val="false"/>
+          <w:color w:val="000000"/>
+          <w:position w:val="0"/>
+          <w:sz w:val="24"/>
+          <w:sz w:val="24"/>
+          <w:szCs w:val="24"/>
+          <w:u w:val="none"/>
+          <w:shd w:fill="auto" w:val="clear"/>
+          <w:vertAlign w:val="baseline"/>
+        </w:rPr>
+        <w:t>) Date of collection / observation of the individual, based on the collector field data. Must be entered in DD-MM-YYY format and not in Excel / Calc "Data" format! If the observation time is also taken, it should be inserted after the date, separated by a space, in the format HH: MM: SS</w:t>
       </w:r>
     </w:p>
     <w:p>
@@ -9199,57 +9409,355 @@
           <w:shd w:fill="auto" w:val="clear"/>
           <w:vertAlign w:val="baseline"/>
         </w:rPr>
-        <w:t>8. (Observations) Free text, containing any additional information about other significant aspects related to the individual, local and method of collection, environment (observations, comments, notes, etc.). This information is printed on collection labels.</w:t>
-      </w:r>
-    </w:p>
-    <w:p>
-      <w:pPr>
-        <w:pStyle w:val="Normal"/>
-        <w:keepNext w:val="false"/>
-        <w:keepLines w:val="false"/>
-        <w:widowControl w:val="false"/>
-        <w:shd w:val="clear" w:fill="auto"/>
-        <w:spacing w:lineRule="auto" w:line="276" w:before="0" w:after="100"/>
-        <w:ind w:left="0" w:right="0" w:hanging="0"/>
-        <w:jc w:val="left"/>
-        <w:rPr>
-          <w:rFonts w:ascii="Times" w:hAnsi="Times" w:eastAsia="Times" w:cs="Times"/>
-          <w:b w:val="false"/>
-          <w:b w:val="false"/>
-          <w:i w:val="false"/>
-          <w:i w:val="false"/>
-          <w:caps w:val="false"/>
-          <w:smallCaps w:val="false"/>
-          <w:strike w:val="false"/>
-          <w:dstrike w:val="false"/>
-          <w:color w:val="000000"/>
-          <w:position w:val="0"/>
-          <w:sz w:val="22"/>
-          <w:sz w:val="24"/>
-          <w:szCs w:val="24"/>
-          <w:u w:val="none"/>
-          <w:vertAlign w:val="baseline"/>
-        </w:rPr>
-      </w:pPr>
-      <w:r>
-        <w:rPr>
-          <w:rFonts w:eastAsia="Times" w:cs="Times" w:ascii="Times" w:hAnsi="Times"/>
-          <w:b w:val="false"/>
-          <w:i w:val="false"/>
-          <w:caps w:val="false"/>
-          <w:smallCaps w:val="false"/>
-          <w:strike w:val="false"/>
-          <w:dstrike w:val="false"/>
-          <w:color w:val="000000"/>
-          <w:position w:val="0"/>
-          <w:sz w:val="24"/>
-          <w:sz w:val="24"/>
-          <w:szCs w:val="24"/>
-          <w:u w:val="none"/>
-          <w:shd w:fill="auto" w:val="clear"/>
-          <w:vertAlign w:val="baseline"/>
-        </w:rPr>
-        <w:t>9. (Location) Name of the collection site. 10. (Latitude) Latitude of the collection site, in decimal degrees (or "X-coordinate" in phytosociological surveys using the quadrant-quadrant method). 11. (Longitude) Longitude of the collection site, in decimal degrees ("Y-coordinate" in phytosociological surveys using the quadrant-quadrant method). 12. (Elevation (unit)) Altitude or depth of the collection site. Where given by a range (eg 500-800 m), one can use the range itself or the average value (in this case, 650 m). The unit of measurement must be indicated after the column name in parentheses. Only columns 1 to 4 are indispensable in any spreadsheet; columns 5 through 12 are required for the generation of collection labels and catalogs, as well as some reports. For now, the program does not check if all the columns are present, but this can be dealt with in the next versions.</w:t>
+        <w:t>8. (</w:t>
+      </w:r>
+      <w:r>
+        <w:rPr>
+          <w:rFonts w:eastAsia="Times" w:cs="Times" w:ascii="Times" w:hAnsi="Times"/>
+          <w:b/>
+          <w:bCs/>
+          <w:i w:val="false"/>
+          <w:caps w:val="false"/>
+          <w:smallCaps w:val="false"/>
+          <w:strike w:val="false"/>
+          <w:dstrike w:val="false"/>
+          <w:color w:val="000000"/>
+          <w:position w:val="0"/>
+          <w:sz w:val="24"/>
+          <w:sz w:val="24"/>
+          <w:szCs w:val="24"/>
+          <w:u w:val="none"/>
+          <w:shd w:fill="auto" w:val="clear"/>
+          <w:vertAlign w:val="baseline"/>
+        </w:rPr>
+        <w:t>Observations</w:t>
+      </w:r>
+      <w:r>
+        <w:rPr>
+          <w:rFonts w:eastAsia="Times" w:cs="Times" w:ascii="Times" w:hAnsi="Times"/>
+          <w:b w:val="false"/>
+          <w:i w:val="false"/>
+          <w:caps w:val="false"/>
+          <w:smallCaps w:val="false"/>
+          <w:strike w:val="false"/>
+          <w:dstrike w:val="false"/>
+          <w:color w:val="000000"/>
+          <w:position w:val="0"/>
+          <w:sz w:val="24"/>
+          <w:sz w:val="24"/>
+          <w:szCs w:val="24"/>
+          <w:u w:val="none"/>
+          <w:shd w:fill="auto" w:val="clear"/>
+          <w:vertAlign w:val="baseline"/>
+        </w:rPr>
+        <w:t>) Free text, containing any additional information about other significant aspects related to the individual, local and method of collection, environment (observations, comments, notes, etc.). This information is printed on collection labels.</w:t>
+      </w:r>
+    </w:p>
+    <w:p>
+      <w:pPr>
+        <w:pStyle w:val="Normal"/>
+        <w:keepNext w:val="false"/>
+        <w:keepLines w:val="false"/>
+        <w:widowControl w:val="false"/>
+        <w:shd w:val="clear" w:fill="auto"/>
+        <w:spacing w:lineRule="auto" w:line="276" w:before="0" w:after="100"/>
+        <w:ind w:left="0" w:right="0" w:hanging="0"/>
+        <w:jc w:val="left"/>
+        <w:rPr/>
+      </w:pPr>
+      <w:r>
+        <w:rPr>
+          <w:rFonts w:eastAsia="Times" w:cs="Times" w:ascii="Times" w:hAnsi="Times"/>
+          <w:b w:val="false"/>
+          <w:i w:val="false"/>
+          <w:caps w:val="false"/>
+          <w:smallCaps w:val="false"/>
+          <w:strike w:val="false"/>
+          <w:dstrike w:val="false"/>
+          <w:color w:val="000000"/>
+          <w:position w:val="0"/>
+          <w:sz w:val="24"/>
+          <w:sz w:val="24"/>
+          <w:szCs w:val="24"/>
+          <w:u w:val="none"/>
+          <w:shd w:fill="auto" w:val="clear"/>
+          <w:vertAlign w:val="baseline"/>
+        </w:rPr>
+        <w:t>9. (</w:t>
+      </w:r>
+      <w:r>
+        <w:rPr>
+          <w:rFonts w:eastAsia="Times" w:cs="Times" w:ascii="Times" w:hAnsi="Times"/>
+          <w:b/>
+          <w:bCs/>
+          <w:i w:val="false"/>
+          <w:caps w:val="false"/>
+          <w:smallCaps w:val="false"/>
+          <w:strike w:val="false"/>
+          <w:dstrike w:val="false"/>
+          <w:color w:val="000000"/>
+          <w:position w:val="0"/>
+          <w:sz w:val="24"/>
+          <w:sz w:val="24"/>
+          <w:szCs w:val="24"/>
+          <w:u w:val="none"/>
+          <w:shd w:fill="auto" w:val="clear"/>
+          <w:vertAlign w:val="baseline"/>
+        </w:rPr>
+        <w:t>Location</w:t>
+      </w:r>
+      <w:r>
+        <w:rPr>
+          <w:rFonts w:eastAsia="Times" w:cs="Times" w:ascii="Times" w:hAnsi="Times"/>
+          <w:b w:val="false"/>
+          <w:i w:val="false"/>
+          <w:caps w:val="false"/>
+          <w:smallCaps w:val="false"/>
+          <w:strike w:val="false"/>
+          <w:dstrike w:val="false"/>
+          <w:color w:val="000000"/>
+          <w:position w:val="0"/>
+          <w:sz w:val="24"/>
+          <w:sz w:val="24"/>
+          <w:szCs w:val="24"/>
+          <w:u w:val="none"/>
+          <w:shd w:fill="auto" w:val="clear"/>
+          <w:vertAlign w:val="baseline"/>
+        </w:rPr>
+        <w:t>) Name of the collection site.</w:t>
+      </w:r>
+    </w:p>
+    <w:p>
+      <w:pPr>
+        <w:pStyle w:val="Normal"/>
+        <w:widowControl w:val="false"/>
+        <w:shd w:val="clear" w:fill="auto"/>
+        <w:spacing w:lineRule="auto" w:line="276" w:before="0" w:after="100"/>
+        <w:ind w:left="0" w:right="0" w:hanging="0"/>
+        <w:jc w:val="left"/>
+        <w:rPr/>
+      </w:pPr>
+      <w:r>
+        <w:rPr>
+          <w:rFonts w:eastAsia="Times" w:cs="Times" w:ascii="Times" w:hAnsi="Times"/>
+          <w:b w:val="false"/>
+          <w:i w:val="false"/>
+          <w:caps w:val="false"/>
+          <w:smallCaps w:val="false"/>
+          <w:strike w:val="false"/>
+          <w:dstrike w:val="false"/>
+          <w:color w:val="000000"/>
+          <w:position w:val="0"/>
+          <w:sz w:val="24"/>
+          <w:sz w:val="24"/>
+          <w:szCs w:val="24"/>
+          <w:u w:val="none"/>
+          <w:shd w:fill="auto" w:val="clear"/>
+          <w:vertAlign w:val="baseline"/>
+        </w:rPr>
+        <w:t>10. (</w:t>
+      </w:r>
+      <w:r>
+        <w:rPr>
+          <w:rFonts w:eastAsia="Times" w:cs="Times" w:ascii="Times" w:hAnsi="Times"/>
+          <w:b/>
+          <w:bCs/>
+          <w:i w:val="false"/>
+          <w:caps w:val="false"/>
+          <w:smallCaps w:val="false"/>
+          <w:strike w:val="false"/>
+          <w:dstrike w:val="false"/>
+          <w:color w:val="000000"/>
+          <w:position w:val="0"/>
+          <w:sz w:val="24"/>
+          <w:sz w:val="24"/>
+          <w:szCs w:val="24"/>
+          <w:u w:val="none"/>
+          <w:shd w:fill="auto" w:val="clear"/>
+          <w:vertAlign w:val="baseline"/>
+        </w:rPr>
+        <w:t>Latitude</w:t>
+      </w:r>
+      <w:r>
+        <w:rPr>
+          <w:rFonts w:eastAsia="Times" w:cs="Times" w:ascii="Times" w:hAnsi="Times"/>
+          <w:b w:val="false"/>
+          <w:i w:val="false"/>
+          <w:caps w:val="false"/>
+          <w:smallCaps w:val="false"/>
+          <w:strike w:val="false"/>
+          <w:dstrike w:val="false"/>
+          <w:color w:val="000000"/>
+          <w:position w:val="0"/>
+          <w:sz w:val="24"/>
+          <w:sz w:val="24"/>
+          <w:szCs w:val="24"/>
+          <w:u w:val="none"/>
+          <w:shd w:fill="auto" w:val="clear"/>
+          <w:vertAlign w:val="baseline"/>
+        </w:rPr>
+        <w:t>) Latitude of the collection site, in decimal degrees (or "X-coordinate" in phytosociological surveys using the quadrant-quadrant method).</w:t>
+      </w:r>
+    </w:p>
+    <w:p>
+      <w:pPr>
+        <w:pStyle w:val="Normal"/>
+        <w:widowControl w:val="false"/>
+        <w:shd w:val="clear" w:fill="auto"/>
+        <w:spacing w:lineRule="auto" w:line="276" w:before="0" w:after="100"/>
+        <w:ind w:left="0" w:right="0" w:hanging="0"/>
+        <w:jc w:val="left"/>
+        <w:rPr/>
+      </w:pPr>
+      <w:r>
+        <w:rPr>
+          <w:rFonts w:eastAsia="Times" w:cs="Times" w:ascii="Times" w:hAnsi="Times"/>
+          <w:b w:val="false"/>
+          <w:i w:val="false"/>
+          <w:caps w:val="false"/>
+          <w:smallCaps w:val="false"/>
+          <w:strike w:val="false"/>
+          <w:dstrike w:val="false"/>
+          <w:color w:val="000000"/>
+          <w:position w:val="0"/>
+          <w:sz w:val="24"/>
+          <w:sz w:val="24"/>
+          <w:szCs w:val="24"/>
+          <w:u w:val="none"/>
+          <w:shd w:fill="auto" w:val="clear"/>
+          <w:vertAlign w:val="baseline"/>
+        </w:rPr>
+        <w:t>11. (</w:t>
+      </w:r>
+      <w:r>
+        <w:rPr>
+          <w:rFonts w:eastAsia="Times" w:cs="Times" w:ascii="Times" w:hAnsi="Times"/>
+          <w:b/>
+          <w:bCs/>
+          <w:i w:val="false"/>
+          <w:caps w:val="false"/>
+          <w:smallCaps w:val="false"/>
+          <w:strike w:val="false"/>
+          <w:dstrike w:val="false"/>
+          <w:color w:val="000000"/>
+          <w:position w:val="0"/>
+          <w:sz w:val="24"/>
+          <w:sz w:val="24"/>
+          <w:szCs w:val="24"/>
+          <w:u w:val="none"/>
+          <w:shd w:fill="auto" w:val="clear"/>
+          <w:vertAlign w:val="baseline"/>
+        </w:rPr>
+        <w:t>Longitude</w:t>
+      </w:r>
+      <w:r>
+        <w:rPr>
+          <w:rFonts w:eastAsia="Times" w:cs="Times" w:ascii="Times" w:hAnsi="Times"/>
+          <w:b w:val="false"/>
+          <w:i w:val="false"/>
+          <w:caps w:val="false"/>
+          <w:smallCaps w:val="false"/>
+          <w:strike w:val="false"/>
+          <w:dstrike w:val="false"/>
+          <w:color w:val="000000"/>
+          <w:position w:val="0"/>
+          <w:sz w:val="24"/>
+          <w:sz w:val="24"/>
+          <w:szCs w:val="24"/>
+          <w:u w:val="none"/>
+          <w:shd w:fill="auto" w:val="clear"/>
+          <w:vertAlign w:val="baseline"/>
+        </w:rPr>
+        <w:t>) Longitude of the collection site, in decimal degrees ("Y-coordinate" in phytosociological surveys using the quadrant-quadrant method).</w:t>
+      </w:r>
+    </w:p>
+    <w:p>
+      <w:pPr>
+        <w:pStyle w:val="Normal"/>
+        <w:widowControl w:val="false"/>
+        <w:shd w:val="clear" w:fill="auto"/>
+        <w:spacing w:lineRule="auto" w:line="276" w:before="0" w:after="100"/>
+        <w:ind w:left="0" w:right="0" w:hanging="0"/>
+        <w:jc w:val="left"/>
+        <w:rPr>
+          <w:rFonts w:ascii="Times" w:hAnsi="Times" w:eastAsia="Times" w:cs="Times"/>
+          <w:b w:val="false"/>
+          <w:b w:val="false"/>
+          <w:i w:val="false"/>
+          <w:i w:val="false"/>
+          <w:caps w:val="false"/>
+          <w:smallCaps w:val="false"/>
+          <w:strike w:val="false"/>
+          <w:dstrike w:val="false"/>
+          <w:color w:val="000000"/>
+          <w:position w:val="0"/>
+          <w:sz w:val="22"/>
+          <w:sz w:val="24"/>
+          <w:szCs w:val="24"/>
+          <w:u w:val="none"/>
+          <w:vertAlign w:val="baseline"/>
+        </w:rPr>
+      </w:pPr>
+      <w:r>
+        <w:rPr>
+          <w:rFonts w:eastAsia="Times" w:cs="Times" w:ascii="Times" w:hAnsi="Times"/>
+          <w:b w:val="false"/>
+          <w:i w:val="false"/>
+          <w:caps w:val="false"/>
+          <w:smallCaps w:val="false"/>
+          <w:strike w:val="false"/>
+          <w:dstrike w:val="false"/>
+          <w:color w:val="000000"/>
+          <w:position w:val="0"/>
+          <w:sz w:val="24"/>
+          <w:sz w:val="24"/>
+          <w:szCs w:val="24"/>
+          <w:u w:val="none"/>
+          <w:shd w:fill="auto" w:val="clear"/>
+          <w:vertAlign w:val="baseline"/>
+        </w:rPr>
+        <w:t>12. (</w:t>
+      </w:r>
+      <w:r>
+        <w:rPr>
+          <w:rFonts w:eastAsia="Times" w:cs="Times" w:ascii="Times" w:hAnsi="Times"/>
+          <w:b/>
+          <w:bCs/>
+          <w:i w:val="false"/>
+          <w:caps w:val="false"/>
+          <w:smallCaps w:val="false"/>
+          <w:strike w:val="false"/>
+          <w:dstrike w:val="false"/>
+          <w:color w:val="000000"/>
+          <w:position w:val="0"/>
+          <w:sz w:val="24"/>
+          <w:sz w:val="24"/>
+          <w:szCs w:val="24"/>
+          <w:u w:val="none"/>
+          <w:shd w:fill="auto" w:val="clear"/>
+          <w:vertAlign w:val="baseline"/>
+        </w:rPr>
+        <w:t>Elevation (unit)</w:t>
+      </w:r>
+      <w:r>
+        <w:rPr>
+          <w:rFonts w:eastAsia="Times" w:cs="Times" w:ascii="Times" w:hAnsi="Times"/>
+          <w:b w:val="false"/>
+          <w:i w:val="false"/>
+          <w:caps w:val="false"/>
+          <w:smallCaps w:val="false"/>
+          <w:strike w:val="false"/>
+          <w:dstrike w:val="false"/>
+          <w:color w:val="000000"/>
+          <w:position w:val="0"/>
+          <w:sz w:val="24"/>
+          <w:sz w:val="24"/>
+          <w:szCs w:val="24"/>
+          <w:u w:val="none"/>
+          <w:shd w:fill="auto" w:val="clear"/>
+          <w:vertAlign w:val="baseline"/>
+        </w:rPr>
+        <w:t>) Altitude or depth of the collection site. Where given by a range (eg 500-800 m), one can use the range itself or the average value (in this case, 650 m). The unit of measurement must be indicated after the column name in parentheses. Only columns 1 to 4 are indispensable in any spreadsheet; columns 5 through 12 are required for the generation of collection labels and catalogs, as well as some reports. For now, the program does not check if all the columns are present, but this can be dealt with in the next versions.</w:t>
       </w:r>
       <w:r>
         <w:br w:type="page"/>

</xml_diff>

<commit_message>
English Doc Environmental Variable Worksheet
Fixed formatting of English documentation for the section explaining
proper layout of data for the Environmental Variable Worksheet.

Also fixed formatting of footer number twenty-four.

Signed-off-by: Avery Uslaner <uslaner.avery@gmail.com>
</commit_message>
<xml_diff>
--- a/Documentation/English/Translated copy of Manual do ECOLOG.docx
+++ b/Documentation/English/Translated copy of Manual do ECOLOG.docx
@@ -9679,24 +9679,7 @@
         <w:spacing w:lineRule="auto" w:line="276" w:before="0" w:after="100"/>
         <w:ind w:left="0" w:right="0" w:hanging="0"/>
         <w:jc w:val="left"/>
-        <w:rPr>
-          <w:rFonts w:ascii="Times" w:hAnsi="Times" w:eastAsia="Times" w:cs="Times"/>
-          <w:b w:val="false"/>
-          <w:b w:val="false"/>
-          <w:i w:val="false"/>
-          <w:i w:val="false"/>
-          <w:caps w:val="false"/>
-          <w:smallCaps w:val="false"/>
-          <w:strike w:val="false"/>
-          <w:dstrike w:val="false"/>
-          <w:color w:val="000000"/>
-          <w:position w:val="0"/>
-          <w:sz w:val="22"/>
-          <w:sz w:val="24"/>
-          <w:szCs w:val="24"/>
-          <w:u w:val="none"/>
-          <w:vertAlign w:val="baseline"/>
-        </w:rPr>
+        <w:rPr/>
       </w:pPr>
       <w:r>
         <w:rPr>
@@ -9759,58 +9742,78 @@
         </w:rPr>
         <w:t>) Altitude or depth of the collection site. Where given by a range (eg 500-800 m), one can use the range itself or the average value (in this case, 650 m). The unit of measurement must be indicated after the column name in parentheses. Only columns 1 to 4 are indispensable in any spreadsheet; columns 5 through 12 are required for the generation of collection labels and catalogs, as well as some reports. For now, the program does not check if all the columns are present, but this can be dealt with in the next versions.</w:t>
       </w:r>
-      <w:r>
-        <w:br w:type="page"/>
-      </w:r>
-    </w:p>
-    <w:p>
-      <w:pPr>
-        <w:pStyle w:val="Normal"/>
-        <w:keepNext w:val="false"/>
-        <w:keepLines w:val="false"/>
-        <w:widowControl w:val="false"/>
-        <w:shd w:val="clear" w:fill="auto"/>
-        <w:spacing w:lineRule="auto" w:line="276" w:before="0" w:after="100"/>
-        <w:ind w:left="0" w:right="0" w:firstLine="720"/>
-        <w:jc w:val="both"/>
-        <w:rPr>
-          <w:rFonts w:ascii="Times" w:hAnsi="Times" w:eastAsia="Times" w:cs="Times"/>
-          <w:b w:val="false"/>
-          <w:b w:val="false"/>
-          <w:i w:val="false"/>
-          <w:i w:val="false"/>
-          <w:caps w:val="false"/>
-          <w:smallCaps w:val="false"/>
-          <w:strike w:val="false"/>
-          <w:dstrike w:val="false"/>
-          <w:color w:val="000000"/>
-          <w:position w:val="0"/>
-          <w:sz w:val="22"/>
-          <w:sz w:val="24"/>
-          <w:szCs w:val="24"/>
-          <w:u w:val="none"/>
-          <w:vertAlign w:val="baseline"/>
-        </w:rPr>
-      </w:pPr>
-      <w:r>
-        <w:rPr>
-          <w:rFonts w:eastAsia="Times" w:cs="Times" w:ascii="Times" w:hAnsi="Times"/>
-          <w:b w:val="false"/>
-          <w:i w:val="false"/>
-          <w:caps w:val="false"/>
-          <w:smallCaps w:val="false"/>
-          <w:strike w:val="false"/>
-          <w:dstrike w:val="false"/>
-          <w:color w:val="000000"/>
-          <w:position w:val="0"/>
-          <w:sz w:val="24"/>
-          <w:sz w:val="24"/>
-          <w:szCs w:val="24"/>
-          <w:u w:val="none"/>
-          <w:shd w:fill="auto" w:val="clear"/>
-          <w:vertAlign w:val="baseline"/>
-        </w:rPr>
-        <w:t>In addition to these basic columns, others may be included, containing biometric descriptors or categorical variables defined by the user; for biometric descriptors, the unit of measure must always be indicated in parentheses after the column name. For numerical descriptors (continuous or discrete), in the case of multiple values ​​(for example, several branches in the same individual, from which the diameter or perimeter was measured), the individual values ​​separated by a "+" sign must be entered. For DNA sequences of the specimen, the FASTA24 format must be used.</w:t>
+    </w:p>
+    <w:p>
+      <w:pPr>
+        <w:pStyle w:val="Normal"/>
+        <w:widowControl w:val="false"/>
+        <w:shd w:val="clear" w:fill="auto"/>
+        <w:spacing w:lineRule="auto" w:line="276" w:before="0" w:after="100"/>
+        <w:ind w:left="0" w:right="0" w:hanging="0"/>
+        <w:jc w:val="left"/>
+        <w:rPr/>
+      </w:pPr>
+      <w:r>
+        <w:rPr>
+          <w:rFonts w:eastAsia="Times" w:cs="Times" w:ascii="Times" w:hAnsi="Times"/>
+          <w:b w:val="false"/>
+          <w:i w:val="false"/>
+          <w:caps w:val="false"/>
+          <w:smallCaps w:val="false"/>
+          <w:strike w:val="false"/>
+          <w:dstrike w:val="false"/>
+          <w:color w:val="000000"/>
+          <w:position w:val="0"/>
+          <w:sz w:val="24"/>
+          <w:sz w:val="24"/>
+          <w:szCs w:val="24"/>
+          <w:u w:val="none"/>
+          <w:shd w:fill="auto" w:val="clear"/>
+          <w:vertAlign w:val="baseline"/>
+        </w:rPr>
+        <w:tab/>
+        <w:t>In addition to these basic columns, others may be included, containing biometric descriptors or categorical variables defined by the user; for biometric descriptors, the unit of measure must always be indicated in parentheses after the column name. For numerical descriptors (continuous or discrete), in the case of multiple values ​​(for example, several branches in the same individual, from which the diameter or perimeter was measured), the individual values ​​separated by a "+" sign must be entered. For DNA sequences of the specimen, the FASTA</w:t>
+      </w:r>
+      <w:r>
+        <w:rPr>
+          <w:rStyle w:val="FootnoteAnchor"/>
+          <w:rFonts w:eastAsia="Times" w:cs="Times" w:ascii="Times" w:hAnsi="Times"/>
+          <w:b w:val="false"/>
+          <w:i w:val="false"/>
+          <w:caps w:val="false"/>
+          <w:smallCaps w:val="false"/>
+          <w:strike w:val="false"/>
+          <w:dstrike w:val="false"/>
+          <w:color w:val="000000"/>
+          <w:position w:val="0"/>
+          <w:sz w:val="24"/>
+          <w:sz w:val="24"/>
+          <w:szCs w:val="24"/>
+          <w:u w:val="none"/>
+          <w:shd w:fill="auto" w:val="clear"/>
+          <w:vertAlign w:val="baseline"/>
+        </w:rPr>
+        <w:footnoteReference w:id="25"/>
+      </w:r>
+      <w:r>
+        <w:rPr>
+          <w:rFonts w:eastAsia="Times" w:cs="Times" w:ascii="Times" w:hAnsi="Times"/>
+          <w:b w:val="false"/>
+          <w:i w:val="false"/>
+          <w:caps w:val="false"/>
+          <w:smallCaps w:val="false"/>
+          <w:strike w:val="false"/>
+          <w:dstrike w:val="false"/>
+          <w:color w:val="000000"/>
+          <w:position w:val="0"/>
+          <w:sz w:val="24"/>
+          <w:sz w:val="24"/>
+          <w:szCs w:val="24"/>
+          <w:u w:val="none"/>
+          <w:shd w:fill="auto" w:val="clear"/>
+          <w:vertAlign w:val="baseline"/>
+        </w:rPr>
+        <w:t xml:space="preserve"> format must be used.</w:t>
       </w:r>
     </w:p>
     <w:p>
@@ -9841,6 +9844,23 @@
           <w:u w:val="none"/>
           <w:vertAlign w:val="baseline"/>
         </w:rPr>
+      </w:pPr>
+      <w:r>
+        <w:rPr/>
+      </w:r>
+      <w:r>
+        <w:br w:type="page"/>
+      </w:r>
+    </w:p>
+    <w:p>
+      <w:pPr>
+        <w:pStyle w:val="Normal"/>
+        <w:widowControl w:val="false"/>
+        <w:shd w:val="clear" w:fill="auto"/>
+        <w:spacing w:lineRule="auto" w:line="276" w:before="0" w:after="100"/>
+        <w:ind w:left="0" w:right="0" w:hanging="0"/>
+        <w:jc w:val="left"/>
+        <w:rPr/>
       </w:pPr>
       <w:r>
         <w:rPr>
@@ -9923,74 +9943,184 @@
         <w:spacing w:lineRule="auto" w:line="276" w:before="0" w:after="100"/>
         <w:ind w:left="0" w:right="0" w:firstLine="1075"/>
         <w:jc w:val="left"/>
-        <w:rPr>
-          <w:rFonts w:ascii="Times" w:hAnsi="Times" w:eastAsia="Times" w:cs="Times"/>
-          <w:b w:val="false"/>
-          <w:b w:val="false"/>
-          <w:i w:val="false"/>
-          <w:i w:val="false"/>
-          <w:caps w:val="false"/>
-          <w:smallCaps w:val="false"/>
-          <w:strike w:val="false"/>
-          <w:dstrike w:val="false"/>
-          <w:color w:val="000000"/>
-          <w:position w:val="0"/>
-          <w:sz w:val="22"/>
-          <w:sz w:val="24"/>
-          <w:szCs w:val="24"/>
-          <w:u w:val="none"/>
-          <w:vertAlign w:val="baseline"/>
-        </w:rPr>
-      </w:pPr>
-      <w:r>
-        <w:rPr>
-          <w:rFonts w:eastAsia="Times" w:cs="Times" w:ascii="Times" w:hAnsi="Times"/>
-          <w:b w:val="false"/>
-          <w:i w:val="false"/>
-          <w:caps w:val="false"/>
-          <w:smallCaps w:val="false"/>
-          <w:strike w:val="false"/>
-          <w:dstrike w:val="false"/>
-          <w:color w:val="000000"/>
-          <w:position w:val="0"/>
-          <w:sz w:val="24"/>
-          <w:sz w:val="24"/>
-          <w:szCs w:val="24"/>
-          <w:u w:val="none"/>
-          <w:shd w:fill="auto" w:val="clear"/>
-          <w:vertAlign w:val="baseline"/>
-        </w:rPr>
-        <w:t>Figure 4.3: Table of Environmental Variables in LibreOffice Calc 1. (Sample) Identifier of the collection site where the variable was measured. 2. (Date / Time) Date / time of measurement of the variable. Enter the day, month and year,</w:t>
-      </w:r>
-    </w:p>
-    <w:p>
-      <w:pPr>
-        <w:pStyle w:val="Normal"/>
-        <w:keepNext w:val="false"/>
-        <w:keepLines w:val="false"/>
-        <w:widowControl w:val="false"/>
-        <w:shd w:val="clear" w:fill="auto"/>
-        <w:spacing w:lineRule="auto" w:line="276" w:before="0" w:after="100"/>
-        <w:ind w:left="0" w:right="0" w:hanging="0"/>
-        <w:jc w:val="left"/>
-        <w:rPr>
-          <w:rFonts w:ascii="Times" w:hAnsi="Times" w:eastAsia="Times" w:cs="Times"/>
-          <w:b w:val="false"/>
-          <w:b w:val="false"/>
-          <w:i w:val="false"/>
-          <w:i w:val="false"/>
-          <w:caps w:val="false"/>
-          <w:smallCaps w:val="false"/>
-          <w:strike w:val="false"/>
-          <w:dstrike w:val="false"/>
-          <w:color w:val="000000"/>
-          <w:position w:val="0"/>
-          <w:sz w:val="22"/>
-          <w:sz w:val="24"/>
-          <w:szCs w:val="24"/>
-          <w:u w:val="none"/>
-          <w:vertAlign w:val="baseline"/>
-        </w:rPr>
+        <w:rPr/>
+      </w:pPr>
+      <w:r>
+        <w:rPr>
+          <w:rFonts w:eastAsia="Times" w:cs="Times" w:ascii="Times" w:hAnsi="Times"/>
+          <w:b w:val="false"/>
+          <w:i w:val="false"/>
+          <w:caps w:val="false"/>
+          <w:smallCaps w:val="false"/>
+          <w:strike w:val="false"/>
+          <w:dstrike w:val="false"/>
+          <w:color w:val="000000"/>
+          <w:position w:val="0"/>
+          <w:sz w:val="24"/>
+          <w:sz w:val="24"/>
+          <w:szCs w:val="24"/>
+          <w:u w:val="none"/>
+          <w:shd w:fill="auto" w:val="clear"/>
+          <w:vertAlign w:val="baseline"/>
+        </w:rPr>
+        <w:t xml:space="preserve">Figure 4.3: Table of Environmental Variables in LibreOffice Calc </w:t>
+      </w:r>
+    </w:p>
+    <w:p>
+      <w:pPr>
+        <w:pStyle w:val="Normal"/>
+        <w:widowControl w:val="false"/>
+        <w:shd w:val="clear" w:fill="auto"/>
+        <w:spacing w:lineRule="auto" w:line="276" w:before="0" w:after="100"/>
+        <w:ind w:left="0" w:right="0" w:hanging="0"/>
+        <w:jc w:val="left"/>
+        <w:rPr/>
+      </w:pPr>
+      <w:r>
+        <w:rPr>
+          <w:rFonts w:eastAsia="Times" w:cs="Times" w:ascii="Times" w:hAnsi="Times"/>
+          <w:b w:val="false"/>
+          <w:i w:val="false"/>
+          <w:caps w:val="false"/>
+          <w:smallCaps w:val="false"/>
+          <w:strike w:val="false"/>
+          <w:dstrike w:val="false"/>
+          <w:color w:val="000000"/>
+          <w:position w:val="0"/>
+          <w:sz w:val="24"/>
+          <w:sz w:val="24"/>
+          <w:szCs w:val="24"/>
+          <w:u w:val="none"/>
+          <w:shd w:fill="auto" w:val="clear"/>
+          <w:vertAlign w:val="baseline"/>
+        </w:rPr>
+        <w:t>1. (</w:t>
+      </w:r>
+      <w:r>
+        <w:rPr>
+          <w:rFonts w:eastAsia="Times" w:cs="Times" w:ascii="Times" w:hAnsi="Times"/>
+          <w:b/>
+          <w:bCs/>
+          <w:i w:val="false"/>
+          <w:caps w:val="false"/>
+          <w:smallCaps w:val="false"/>
+          <w:strike w:val="false"/>
+          <w:dstrike w:val="false"/>
+          <w:color w:val="000000"/>
+          <w:position w:val="0"/>
+          <w:sz w:val="24"/>
+          <w:sz w:val="24"/>
+          <w:szCs w:val="24"/>
+          <w:u w:val="none"/>
+          <w:shd w:fill="auto" w:val="clear"/>
+          <w:vertAlign w:val="baseline"/>
+        </w:rPr>
+        <w:t>Sample</w:t>
+      </w:r>
+      <w:r>
+        <w:rPr>
+          <w:rFonts w:eastAsia="Times" w:cs="Times" w:ascii="Times" w:hAnsi="Times"/>
+          <w:b w:val="false"/>
+          <w:i w:val="false"/>
+          <w:caps w:val="false"/>
+          <w:smallCaps w:val="false"/>
+          <w:strike w:val="false"/>
+          <w:dstrike w:val="false"/>
+          <w:color w:val="000000"/>
+          <w:position w:val="0"/>
+          <w:sz w:val="24"/>
+          <w:sz w:val="24"/>
+          <w:szCs w:val="24"/>
+          <w:u w:val="none"/>
+          <w:shd w:fill="auto" w:val="clear"/>
+          <w:vertAlign w:val="baseline"/>
+        </w:rPr>
+        <w:t>) Identifier of the collection site where the variable was measured.</w:t>
+      </w:r>
+    </w:p>
+    <w:p>
+      <w:pPr>
+        <w:pStyle w:val="Normal"/>
+        <w:widowControl w:val="false"/>
+        <w:shd w:val="clear" w:fill="auto"/>
+        <w:spacing w:lineRule="auto" w:line="276" w:before="0" w:after="100"/>
+        <w:ind w:left="0" w:right="0" w:hanging="0"/>
+        <w:jc w:val="left"/>
+        <w:rPr/>
+      </w:pPr>
+      <w:r>
+        <w:rPr>
+          <w:rFonts w:eastAsia="Times" w:cs="Times" w:ascii="Times" w:hAnsi="Times"/>
+          <w:b w:val="false"/>
+          <w:i w:val="false"/>
+          <w:caps w:val="false"/>
+          <w:smallCaps w:val="false"/>
+          <w:strike w:val="false"/>
+          <w:dstrike w:val="false"/>
+          <w:color w:val="000000"/>
+          <w:position w:val="0"/>
+          <w:sz w:val="24"/>
+          <w:sz w:val="24"/>
+          <w:szCs w:val="24"/>
+          <w:u w:val="none"/>
+          <w:shd w:fill="auto" w:val="clear"/>
+          <w:vertAlign w:val="baseline"/>
+        </w:rPr>
+        <w:t>2. (</w:t>
+      </w:r>
+      <w:r>
+        <w:rPr>
+          <w:rFonts w:eastAsia="Times" w:cs="Times" w:ascii="Times" w:hAnsi="Times"/>
+          <w:b/>
+          <w:bCs/>
+          <w:i w:val="false"/>
+          <w:caps w:val="false"/>
+          <w:smallCaps w:val="false"/>
+          <w:strike w:val="false"/>
+          <w:dstrike w:val="false"/>
+          <w:color w:val="000000"/>
+          <w:position w:val="0"/>
+          <w:sz w:val="24"/>
+          <w:sz w:val="24"/>
+          <w:szCs w:val="24"/>
+          <w:u w:val="none"/>
+          <w:shd w:fill="auto" w:val="clear"/>
+          <w:vertAlign w:val="baseline"/>
+        </w:rPr>
+        <w:t>Date / Time</w:t>
+      </w:r>
+      <w:r>
+        <w:rPr>
+          <w:rFonts w:eastAsia="Times" w:cs="Times" w:ascii="Times" w:hAnsi="Times"/>
+          <w:b w:val="false"/>
+          <w:i w:val="false"/>
+          <w:caps w:val="false"/>
+          <w:smallCaps w:val="false"/>
+          <w:strike w:val="false"/>
+          <w:dstrike w:val="false"/>
+          <w:color w:val="000000"/>
+          <w:position w:val="0"/>
+          <w:sz w:val="24"/>
+          <w:sz w:val="24"/>
+          <w:szCs w:val="24"/>
+          <w:u w:val="none"/>
+          <w:shd w:fill="auto" w:val="clear"/>
+          <w:vertAlign w:val="baseline"/>
+        </w:rPr>
+        <w:t>) Date / time of measurement of the variable. Enter the day, month and year,</w:t>
+      </w:r>
+    </w:p>
+    <w:p>
+      <w:pPr>
+        <w:pStyle w:val="Normal"/>
+        <w:keepNext w:val="false"/>
+        <w:keepLines w:val="false"/>
+        <w:widowControl w:val="false"/>
+        <w:shd w:val="clear" w:fill="auto"/>
+        <w:spacing w:lineRule="auto" w:line="276" w:before="0" w:after="100"/>
+        <w:ind w:left="0" w:right="0" w:hanging="0"/>
+        <w:jc w:val="left"/>
+        <w:rPr/>
       </w:pPr>
       <w:r>
         <w:rPr>
@@ -10011,56 +10141,6 @@
           <w:vertAlign w:val="baseline"/>
         </w:rPr>
         <w:t>separated by bars ("/") and hour, minute and second, separated by a colon (":"). This field is optional. The other columns of this worksheet correspond to the environmental variables measured in each sample.</w:t>
-      </w:r>
-    </w:p>
-    <w:p>
-      <w:pPr>
-        <w:pStyle w:val="Normal"/>
-        <w:keepNext w:val="false"/>
-        <w:keepLines w:val="false"/>
-        <w:widowControl w:val="false"/>
-        <w:shd w:val="clear" w:fill="auto"/>
-        <w:spacing w:lineRule="auto" w:line="276" w:before="0" w:after="100"/>
-        <w:ind w:left="0" w:right="0" w:hanging="0"/>
-        <w:jc w:val="left"/>
-        <w:rPr>
-          <w:rFonts w:ascii="Times" w:hAnsi="Times" w:eastAsia="Times" w:cs="Times"/>
-          <w:b w:val="false"/>
-          <w:b w:val="false"/>
-          <w:i w:val="false"/>
-          <w:i w:val="false"/>
-          <w:caps w:val="false"/>
-          <w:smallCaps w:val="false"/>
-          <w:strike w:val="false"/>
-          <w:dstrike w:val="false"/>
-          <w:color w:val="000000"/>
-          <w:position w:val="0"/>
-          <w:sz w:val="22"/>
-          <w:sz w:val="20"/>
-          <w:szCs w:val="20"/>
-          <w:u w:val="none"/>
-          <w:vertAlign w:val="baseline"/>
-        </w:rPr>
-      </w:pPr>
-      <w:r>
-        <w:rPr>
-          <w:rFonts w:eastAsia="Times" w:cs="Times" w:ascii="Times" w:hAnsi="Times"/>
-          <w:b w:val="false"/>
-          <w:i w:val="false"/>
-          <w:caps w:val="false"/>
-          <w:smallCaps w:val="false"/>
-          <w:strike w:val="false"/>
-          <w:dstrike w:val="false"/>
-          <w:color w:val="000000"/>
-          <w:position w:val="0"/>
-          <w:sz w:val="20"/>
-          <w:sz w:val="20"/>
-          <w:szCs w:val="20"/>
-          <w:u w:val="none"/>
-          <w:shd w:fill="auto" w:val="clear"/>
-          <w:vertAlign w:val="baseline"/>
-        </w:rPr>
-        <w:t>24 http://fasta.bioch.virginia.edu/fasta_www2/fasta_list2.shtml</w:t>
       </w:r>
       <w:r>
         <w:br w:type="page"/>
@@ -35956,6 +36036,68 @@
           <w:vertAlign w:val="baseline"/>
         </w:rPr>
         <w:t>http://www.sqlite.org/</w:t>
+      </w:r>
+    </w:p>
+  </w:footnote>
+  <w:footnote w:id="25">
+    <w:p>
+      <w:pPr>
+        <w:pStyle w:val="Normal"/>
+        <w:keepNext w:val="false"/>
+        <w:keepLines w:val="false"/>
+        <w:widowControl w:val="false"/>
+        <w:shd w:val="clear" w:fill="auto"/>
+        <w:spacing w:lineRule="auto" w:line="276" w:before="0" w:after="100"/>
+        <w:ind w:left="0" w:right="0" w:hanging="0"/>
+        <w:jc w:val="left"/>
+        <w:rPr/>
+      </w:pPr>
+      <w:r>
+        <w:rPr>
+          <w:rStyle w:val="FootnoteCharacters"/>
+        </w:rPr>
+        <w:footnoteRef/>
+      </w:r>
+      <w:r>
+        <w:rPr>
+          <w:rFonts w:eastAsia="Times" w:cs="Times" w:ascii="Times" w:hAnsi="Times"/>
+          <w:b w:val="false"/>
+          <w:i w:val="false"/>
+          <w:caps w:val="false"/>
+          <w:smallCaps w:val="false"/>
+          <w:strike w:val="false"/>
+          <w:dstrike w:val="false"/>
+          <w:color w:val="000000"/>
+          <w:position w:val="0"/>
+          <w:sz w:val="20"/>
+          <w:sz w:val="20"/>
+          <w:szCs w:val="20"/>
+          <w:u w:val="none"/>
+          <w:shd w:fill="auto" w:val="clear"/>
+          <w:vertAlign w:val="baseline"/>
+        </w:rPr>
+        <w:tab/>
+        <w:t xml:space="preserve"> </w:t>
+      </w:r>
+      <w:r>
+        <w:rPr>
+          <w:rFonts w:eastAsia="Times" w:cs="Times" w:ascii="Times" w:hAnsi="Times"/>
+          <w:b w:val="false"/>
+          <w:i w:val="false"/>
+          <w:caps w:val="false"/>
+          <w:smallCaps w:val="false"/>
+          <w:strike w:val="false"/>
+          <w:dstrike w:val="false"/>
+          <w:color w:val="000000"/>
+          <w:position w:val="0"/>
+          <w:sz w:val="20"/>
+          <w:sz w:val="20"/>
+          <w:szCs w:val="20"/>
+          <w:u w:val="none"/>
+          <w:shd w:fill="auto" w:val="clear"/>
+          <w:vertAlign w:val="baseline"/>
+        </w:rPr>
+        <w:t>http://fasta.bioch.virginia.edu/fasta_www2/fasta_list2.shtml</w:t>
       </w:r>
     </w:p>
   </w:footnote>

</xml_diff>

<commit_message>
English Doc Google Sheets
Fixed formatting of English documentation for the section explaining
how to use ECOLOG with Google Sheets. Removed references to missing
figures, translated paragraphs to English.

Signed-off-by: Avery Uslaner <uslaner.avery@gmail.com>
</commit_message>
<xml_diff>
--- a/Documentation/English/Translated copy of Manual do ECOLOG.docx
+++ b/Documentation/English/Translated copy of Manual do ECOLOG.docx
@@ -10356,99 +10356,226 @@
         <w:spacing w:lineRule="auto" w:line="276" w:before="0" w:after="100"/>
         <w:ind w:left="0" w:right="0" w:hanging="0"/>
         <w:jc w:val="left"/>
-        <w:rPr>
-          <w:rFonts w:ascii="Times" w:hAnsi="Times" w:eastAsia="Times" w:cs="Times"/>
-          <w:b w:val="false"/>
-          <w:b w:val="false"/>
-          <w:i w:val="false"/>
-          <w:i w:val="false"/>
-          <w:caps w:val="false"/>
-          <w:smallCaps w:val="false"/>
-          <w:strike w:val="false"/>
-          <w:dstrike w:val="false"/>
-          <w:color w:val="000000"/>
-          <w:position w:val="0"/>
-          <w:sz w:val="22"/>
-          <w:sz w:val="24"/>
-          <w:szCs w:val="24"/>
-          <w:u w:val="none"/>
-          <w:vertAlign w:val="baseline"/>
-        </w:rPr>
-      </w:pPr>
-      <w:r>
-        <w:rPr>
-          <w:rFonts w:eastAsia="Times" w:cs="Times" w:ascii="Times" w:hAnsi="Times"/>
-          <w:b w:val="false"/>
-          <w:i w:val="false"/>
-          <w:caps w:val="false"/>
-          <w:smallCaps w:val="false"/>
-          <w:strike w:val="false"/>
-          <w:dstrike w:val="false"/>
-          <w:color w:val="000000"/>
-          <w:position w:val="0"/>
-          <w:sz w:val="24"/>
-          <w:sz w:val="24"/>
-          <w:szCs w:val="24"/>
-          <w:u w:val="none"/>
-          <w:shd w:fill="auto" w:val="clear"/>
-          <w:vertAlign w:val="baseline"/>
-        </w:rPr>
-        <w:t>1. Access Google Docs / Google Drive and locate the spreadsheet to be included in the project (Figure 4.4); obviously this worksheet should already be stored and available on the remote server. 2. In MS-Windows Notepad or in GNU / Linux's GEdit / KEdit create a simple text file containing in the first line the name of the worksheet as it appears in Google Docs / Google Drive (in this case, "Sample Worksheet simple"); the name must be entered exactly as it appears in Google Docs! 3.3. Save the file with any extension that allows it to be characterized (for</w:t>
-      </w:r>
-    </w:p>
-    <w:p>
-      <w:pPr>
-        <w:pStyle w:val="Normal"/>
-        <w:keepNext w:val="false"/>
-        <w:keepLines w:val="false"/>
-        <w:widowControl w:val="false"/>
-        <w:shd w:val="clear" w:fill="auto"/>
-        <w:spacing w:lineRule="auto" w:line="276" w:before="0" w:after="100"/>
-        <w:ind w:left="0" w:right="0" w:firstLine="360"/>
-        <w:jc w:val="left"/>
-        <w:rPr>
-          <w:rFonts w:ascii="Times" w:hAnsi="Times" w:eastAsia="Times" w:cs="Times"/>
-          <w:b w:val="false"/>
-          <w:b w:val="false"/>
-          <w:i w:val="false"/>
-          <w:i w:val="false"/>
-          <w:caps w:val="false"/>
-          <w:smallCaps w:val="false"/>
-          <w:strike w:val="false"/>
-          <w:dstrike w:val="false"/>
-          <w:color w:val="000000"/>
-          <w:position w:val="0"/>
-          <w:sz w:val="22"/>
-          <w:sz w:val="24"/>
-          <w:szCs w:val="24"/>
-          <w:u w:val="none"/>
-          <w:vertAlign w:val="baseline"/>
-        </w:rPr>
-      </w:pPr>
-      <w:r>
-        <w:rPr>
-          <w:rFonts w:eastAsia="Times" w:cs="Times" w:ascii="Times" w:hAnsi="Times"/>
-          <w:b w:val="false"/>
-          <w:i w:val="false"/>
-          <w:caps w:val="false"/>
-          <w:smallCaps w:val="false"/>
-          <w:strike w:val="false"/>
-          <w:dstrike w:val="false"/>
-          <w:color w:val="000000"/>
-          <w:position w:val="0"/>
-          <w:sz w:val="24"/>
-          <w:sz w:val="24"/>
-          <w:szCs w:val="24"/>
-          <w:u w:val="none"/>
-          <w:shd w:fill="auto" w:val="clear"/>
-          <w:vertAlign w:val="baseline"/>
-        </w:rPr>
-        <w:t>In the ECOLOG, open an existing project or create a new project and select the option "Add" a data sheet to the project.example ".docs"). . Select the ".docs" file created in the previous step. The program will prompt you for the username and password for your Google Docs / Drive account (Figure 4.5). O ECOLOG não armazena o nome de usuário e senha, portanto a cada sessão que utilize planilhas do Google Docs/Google Drive será necessário fornecer essa informação. 5. Uma vez estabelecida a conexão com o servidor remoto, a planilha será automaticamente carregada na área de trabalho do ECOLOG e poderá ser utilizada para emissão de relatórios, análises, etc.</w:t>
-      </w:r>
-    </w:p>
-    <w:p>
-      <w:pPr>
-        <w:pStyle w:val="Normal"/>
+        <w:rPr/>
+      </w:pPr>
+      <w:r>
+        <w:rPr>
+          <w:rFonts w:eastAsia="Times" w:cs="Times" w:ascii="Times" w:hAnsi="Times"/>
+          <w:b w:val="false"/>
+          <w:i w:val="false"/>
+          <w:caps w:val="false"/>
+          <w:smallCaps w:val="false"/>
+          <w:strike w:val="false"/>
+          <w:dstrike w:val="false"/>
+          <w:color w:val="000000"/>
+          <w:position w:val="0"/>
+          <w:sz w:val="24"/>
+          <w:sz w:val="24"/>
+          <w:szCs w:val="24"/>
+          <w:u w:val="none"/>
+          <w:shd w:fill="auto" w:val="clear"/>
+          <w:vertAlign w:val="baseline"/>
+        </w:rPr>
+        <w:t>1. Access Google Docs / Google Drive and locate the spreadsheet to be included in the project (Figure 4.4); obviously this worksheet should already be stored and available on the remote server.</w:t>
+      </w:r>
+    </w:p>
+    <w:p>
+      <w:pPr>
+        <w:pStyle w:val="Normal"/>
+        <w:widowControl w:val="false"/>
+        <w:shd w:val="clear" w:fill="auto"/>
+        <w:spacing w:lineRule="auto" w:line="276" w:before="0" w:after="100"/>
+        <w:ind w:left="0" w:right="0" w:hanging="0"/>
+        <w:jc w:val="left"/>
+        <w:rPr/>
+      </w:pPr>
+      <w:r>
+        <w:rPr>
+          <w:rFonts w:eastAsia="Times" w:cs="Times" w:ascii="Times" w:hAnsi="Times"/>
+          <w:b w:val="false"/>
+          <w:i w:val="false"/>
+          <w:caps w:val="false"/>
+          <w:smallCaps w:val="false"/>
+          <w:strike w:val="false"/>
+          <w:dstrike w:val="false"/>
+          <w:color w:val="000000"/>
+          <w:position w:val="0"/>
+          <w:sz w:val="24"/>
+          <w:sz w:val="24"/>
+          <w:szCs w:val="24"/>
+          <w:u w:val="none"/>
+          <w:shd w:fill="auto" w:val="clear"/>
+          <w:vertAlign w:val="baseline"/>
+        </w:rPr>
+        <w:t>2. In MS-Windows Notepad or in GNU / Linux's GEdit / KEdit create a simple text file containing in the first line the name of the worksheet as it appears in Google Docs / Google Drive (in this case, "Sample Worksheet simple"); the name must be entered exactly as it appears in Google Docs!</w:t>
+      </w:r>
+    </w:p>
+    <w:p>
+      <w:pPr>
+        <w:pStyle w:val="Normal"/>
+        <w:widowControl w:val="false"/>
+        <w:shd w:val="clear" w:fill="auto"/>
+        <w:spacing w:lineRule="auto" w:line="276" w:before="0" w:after="100"/>
+        <w:ind w:left="0" w:right="0" w:hanging="0"/>
+        <w:jc w:val="left"/>
+        <w:rPr/>
+      </w:pPr>
+      <w:r>
+        <w:rPr>
+          <w:rFonts w:eastAsia="Times" w:cs="Times" w:ascii="Times" w:hAnsi="Times"/>
+          <w:b w:val="false"/>
+          <w:i w:val="false"/>
+          <w:caps w:val="false"/>
+          <w:smallCaps w:val="false"/>
+          <w:strike w:val="false"/>
+          <w:dstrike w:val="false"/>
+          <w:color w:val="000000"/>
+          <w:position w:val="0"/>
+          <w:sz w:val="24"/>
+          <w:sz w:val="24"/>
+          <w:szCs w:val="24"/>
+          <w:u w:val="none"/>
+          <w:shd w:fill="auto" w:val="clear"/>
+          <w:vertAlign w:val="baseline"/>
+        </w:rPr>
+        <w:t>3. Save the file with any extension that allows it to be characterized (for</w:t>
+      </w:r>
+    </w:p>
+    <w:p>
+      <w:pPr>
+        <w:pStyle w:val="Normal"/>
+        <w:keepNext w:val="false"/>
+        <w:keepLines w:val="false"/>
+        <w:widowControl w:val="false"/>
+        <w:shd w:val="clear" w:fill="auto"/>
+        <w:spacing w:lineRule="auto" w:line="276" w:before="0" w:after="100"/>
+        <w:ind w:left="0" w:right="0" w:hanging="0"/>
+        <w:jc w:val="left"/>
+        <w:rPr/>
+      </w:pPr>
+      <w:r>
+        <w:rPr>
+          <w:rFonts w:eastAsia="Times" w:cs="Times" w:ascii="Times" w:hAnsi="Times"/>
+          <w:b w:val="false"/>
+          <w:i w:val="false"/>
+          <w:caps w:val="false"/>
+          <w:smallCaps w:val="false"/>
+          <w:strike w:val="false"/>
+          <w:dstrike w:val="false"/>
+          <w:color w:val="000000"/>
+          <w:position w:val="0"/>
+          <w:sz w:val="24"/>
+          <w:sz w:val="24"/>
+          <w:szCs w:val="24"/>
+          <w:u w:val="none"/>
+          <w:shd w:fill="auto" w:val="clear"/>
+          <w:vertAlign w:val="baseline"/>
+        </w:rPr>
+        <w:t xml:space="preserve">4. </w:t>
+      </w:r>
+      <w:r>
+        <w:rPr>
+          <w:rFonts w:eastAsia="Times" w:cs="Times" w:ascii="Times" w:hAnsi="Times"/>
+          <w:b w:val="false"/>
+          <w:i w:val="false"/>
+          <w:caps w:val="false"/>
+          <w:smallCaps w:val="false"/>
+          <w:strike w:val="false"/>
+          <w:dstrike w:val="false"/>
+          <w:color w:val="000000"/>
+          <w:position w:val="0"/>
+          <w:sz w:val="24"/>
+          <w:sz w:val="24"/>
+          <w:szCs w:val="24"/>
+          <w:u w:val="none"/>
+          <w:shd w:fill="auto" w:val="clear"/>
+          <w:vertAlign w:val="baseline"/>
+        </w:rPr>
+        <w:t xml:space="preserve">In the ECOLOG, open an existing project or create a new project and select the option "Add" a data sheet to the project.example ".docs"). . Select the ".docs" file created in the previous step. The program will prompt you for the username and password for your Google Docs / Drive account. </w:t>
+      </w:r>
+      <w:bookmarkStart w:id="0" w:name="tw-target-text"/>
+      <w:bookmarkEnd w:id="0"/>
+      <w:r>
+        <w:rPr>
+          <w:rFonts w:eastAsia="Times" w:cs="Times" w:ascii="Times" w:hAnsi="Times"/>
+          <w:b w:val="false"/>
+          <w:i w:val="false"/>
+          <w:caps w:val="false"/>
+          <w:smallCaps w:val="false"/>
+          <w:strike w:val="false"/>
+          <w:dstrike w:val="false"/>
+          <w:color w:val="000000"/>
+          <w:spacing w:val="0"/>
+          <w:position w:val="0"/>
+          <w:sz w:val="24"/>
+          <w:sz w:val="24"/>
+          <w:szCs w:val="24"/>
+          <w:u w:val="none"/>
+          <w:shd w:fill="auto" w:val="clear"/>
+          <w:vertAlign w:val="baseline"/>
+          <w:lang w:val="en-US"/>
+        </w:rPr>
+        <w:t>ECOLOG does not store your username and password, so each session that uses Google Docs / Google Drive spreadsheets will need to provide this information.</w:t>
+      </w:r>
+    </w:p>
+    <w:p>
+      <w:pPr>
+        <w:pStyle w:val="Normal"/>
+        <w:widowControl w:val="false"/>
+        <w:shd w:val="clear" w:fill="auto"/>
+        <w:spacing w:lineRule="auto" w:line="276" w:before="0" w:after="100"/>
+        <w:ind w:left="0" w:right="0" w:hanging="0"/>
+        <w:jc w:val="left"/>
+        <w:rPr/>
+      </w:pPr>
+      <w:r>
+        <w:rPr>
+          <w:rFonts w:eastAsia="Times" w:cs="Times" w:ascii="Times" w:hAnsi="Times"/>
+          <w:b w:val="false"/>
+          <w:i w:val="false"/>
+          <w:caps w:val="false"/>
+          <w:smallCaps w:val="false"/>
+          <w:strike w:val="false"/>
+          <w:dstrike w:val="false"/>
+          <w:color w:val="000000"/>
+          <w:position w:val="0"/>
+          <w:sz w:val="24"/>
+          <w:sz w:val="24"/>
+          <w:szCs w:val="24"/>
+          <w:u w:val="none"/>
+          <w:shd w:fill="auto" w:val="clear"/>
+          <w:vertAlign w:val="baseline"/>
+        </w:rPr>
+        <w:t xml:space="preserve">5. </w:t>
+      </w:r>
+      <w:bookmarkStart w:id="1" w:name="tw-target-text1"/>
+      <w:bookmarkEnd w:id="1"/>
+      <w:r>
+        <w:rPr>
+          <w:rFonts w:eastAsia="Times" w:cs="Times" w:ascii="Times" w:hAnsi="Times"/>
+          <w:b w:val="false"/>
+          <w:i w:val="false"/>
+          <w:caps w:val="false"/>
+          <w:smallCaps w:val="false"/>
+          <w:strike w:val="false"/>
+          <w:dstrike w:val="false"/>
+          <w:color w:val="000000"/>
+          <w:spacing w:val="0"/>
+          <w:position w:val="0"/>
+          <w:sz w:val="24"/>
+          <w:sz w:val="24"/>
+          <w:szCs w:val="24"/>
+          <w:u w:val="none"/>
+          <w:shd w:fill="auto" w:val="clear"/>
+          <w:vertAlign w:val="baseline"/>
+          <w:lang w:val="en-US"/>
+        </w:rPr>
+        <w:t>Once the connection to the remote server is established, the worksheet will be automatically loaded into the ECOLOG workspace and can be used for reporting, analysis, etc.</w:t>
+      </w:r>
+    </w:p>
+    <w:p>
+      <w:pPr>
+        <w:pStyle w:val="PreformattedText"/>
         <w:keepNext w:val="false"/>
         <w:keepLines w:val="false"/>
         <w:widowControl w:val="false"/>
@@ -10457,58 +10584,50 @@
         <w:ind w:left="0" w:right="0" w:firstLine="720"/>
         <w:jc w:val="both"/>
         <w:rPr>
-          <w:rFonts w:ascii="Times" w:hAnsi="Times" w:eastAsia="Times" w:cs="Times"/>
-          <w:b w:val="false"/>
-          <w:b w:val="false"/>
-          <w:i w:val="false"/>
-          <w:i w:val="false"/>
-          <w:caps w:val="false"/>
-          <w:smallCaps w:val="false"/>
-          <w:strike w:val="false"/>
-          <w:dstrike w:val="false"/>
-          <w:color w:val="000000"/>
-          <w:position w:val="0"/>
-          <w:sz w:val="22"/>
-          <w:sz w:val="24"/>
-          <w:szCs w:val="24"/>
-          <w:u w:val="none"/>
-          <w:vertAlign w:val="baseline"/>
-        </w:rPr>
-      </w:pPr>
-      <w:r>
-        <w:rPr>
-          <w:rFonts w:eastAsia="Times" w:cs="Times" w:ascii="Times" w:hAnsi="Times"/>
-          <w:b w:val="false"/>
-          <w:i w:val="false"/>
-          <w:caps w:val="false"/>
-          <w:smallCaps w:val="false"/>
-          <w:strike w:val="false"/>
-          <w:dstrike w:val="false"/>
-          <w:color w:val="000000"/>
-          <w:position w:val="0"/>
-          <w:sz w:val="24"/>
-          <w:sz w:val="24"/>
-          <w:szCs w:val="24"/>
-          <w:u w:val="none"/>
-          <w:shd w:fill="auto" w:val="clear"/>
-          <w:vertAlign w:val="baseline"/>
-        </w:rPr>
-        <w:t>Um aspecto interessante desta funcionalidade é que a utilização de planilhas armazenadas remotamente torna possível que usuários diferentes trabalhem de forma colaborativa com a(s) mesma(s) planilha(s) de dados e/ou variáveis ambientais, independentemente da localização geográfica de cada usuário, como já havia sido antecipado por Cavalcanti (2005, p. 209).</w:t>
-      </w:r>
-      <w:r>
-        <w:br w:type="page"/>
-      </w:r>
-    </w:p>
-    <w:p>
-      <w:pPr>
-        <w:pStyle w:val="Normal"/>
-        <w:keepNext w:val="false"/>
-        <w:keepLines w:val="false"/>
-        <w:widowControl w:val="false"/>
-        <w:shd w:val="clear" w:fill="auto"/>
-        <w:spacing w:lineRule="auto" w:line="276" w:before="0" w:after="100"/>
-        <w:ind w:left="0" w:right="0" w:hanging="0"/>
-        <w:jc w:val="left"/>
+          <w:rFonts w:ascii="inherit" w:hAnsi="inherit"/>
+          <w:b w:val="false"/>
+          <w:i w:val="false"/>
+          <w:caps w:val="false"/>
+          <w:smallCaps w:val="false"/>
+          <w:color w:val="212121"/>
+          <w:spacing w:val="0"/>
+          <w:sz w:val="24"/>
+          <w:lang w:val="en-US"/>
+        </w:rPr>
+      </w:pPr>
+      <w:bookmarkStart w:id="2" w:name="tw-target-text2"/>
+      <w:bookmarkEnd w:id="2"/>
+      <w:r>
+        <w:rPr>
+          <w:rFonts w:eastAsia="Times" w:cs="Times" w:ascii="Times" w:hAnsi="Times"/>
+          <w:b w:val="false"/>
+          <w:i w:val="false"/>
+          <w:caps w:val="false"/>
+          <w:smallCaps w:val="false"/>
+          <w:strike w:val="false"/>
+          <w:dstrike w:val="false"/>
+          <w:color w:val="000000"/>
+          <w:spacing w:val="0"/>
+          <w:position w:val="0"/>
+          <w:sz w:val="24"/>
+          <w:sz w:val="24"/>
+          <w:szCs w:val="24"/>
+          <w:u w:val="none"/>
+          <w:shd w:fill="auto" w:val="clear"/>
+          <w:vertAlign w:val="baseline"/>
+          <w:lang w:val="en-US"/>
+        </w:rPr>
+        <w:t>An interesting aspect of this functionality is that the use of remotely stored worksheets makes it possible for different users to work collaboratively with the same data worksheet (s) and / or environmental variables regardless of each user's geographical location , as had already been anticipated by Cavalcanti (2005, p.209).</w:t>
+      </w:r>
+    </w:p>
+    <w:p>
+      <w:pPr>
+        <w:pStyle w:val="Normal"/>
+        <w:widowControl w:val="false"/>
+        <w:shd w:val="clear" w:fill="auto"/>
+        <w:spacing w:lineRule="auto" w:line="276" w:before="0" w:after="100"/>
+        <w:ind w:left="0" w:right="0" w:firstLine="720"/>
+        <w:jc w:val="both"/>
         <w:rPr>
           <w:rFonts w:ascii="Times" w:hAnsi="Times" w:eastAsia="Times" w:cs="Times"/>
           <w:b w:val="false"/>
@@ -10529,74 +10648,7 @@
         </w:rPr>
       </w:pPr>
       <w:r>
-        <w:rPr>
-          <w:rFonts w:eastAsia="Times" w:cs="Times" w:ascii="Times" w:hAnsi="Times"/>
-          <w:b w:val="false"/>
-          <w:i w:val="false"/>
-          <w:caps w:val="false"/>
-          <w:smallCaps w:val="false"/>
-          <w:strike w:val="false"/>
-          <w:dstrike w:val="false"/>
-          <w:color w:val="000000"/>
-          <w:position w:val="0"/>
-          <w:sz w:val="22"/>
-          <w:sz w:val="22"/>
-          <w:szCs w:val="22"/>
-          <w:u w:val="none"/>
-          <w:shd w:fill="auto" w:val="clear"/>
-          <w:vertAlign w:val="baseline"/>
-        </w:rPr>
-        <w:t>Figura 4.5: Quadro de Diálogo de Autenticação do Usuário</w:t>
-      </w:r>
-    </w:p>
-    <w:p>
-      <w:pPr>
-        <w:pStyle w:val="Normal"/>
-        <w:keepNext w:val="false"/>
-        <w:keepLines w:val="false"/>
-        <w:widowControl w:val="false"/>
-        <w:shd w:val="clear" w:fill="auto"/>
-        <w:spacing w:lineRule="auto" w:line="276" w:before="0" w:after="100"/>
-        <w:ind w:left="0" w:right="0" w:hanging="0"/>
-        <w:jc w:val="left"/>
-        <w:rPr>
-          <w:rFonts w:ascii="Times" w:hAnsi="Times" w:eastAsia="Times" w:cs="Times"/>
-          <w:b w:val="false"/>
-          <w:b w:val="false"/>
-          <w:i w:val="false"/>
-          <w:i w:val="false"/>
-          <w:caps w:val="false"/>
-          <w:smallCaps w:val="false"/>
-          <w:strike w:val="false"/>
-          <w:dstrike w:val="false"/>
-          <w:color w:val="000000"/>
-          <w:position w:val="0"/>
-          <w:sz w:val="22"/>
-          <w:sz w:val="22"/>
-          <w:szCs w:val="22"/>
-          <w:u w:val="none"/>
-          <w:vertAlign w:val="baseline"/>
-        </w:rPr>
-      </w:pPr>
-      <w:r>
-        <w:rPr>
-          <w:rFonts w:eastAsia="Times" w:cs="Times" w:ascii="Times" w:hAnsi="Times"/>
-          <w:b w:val="false"/>
-          <w:i w:val="false"/>
-          <w:caps w:val="false"/>
-          <w:smallCaps w:val="false"/>
-          <w:strike w:val="false"/>
-          <w:dstrike w:val="false"/>
-          <w:color w:val="000000"/>
-          <w:position w:val="0"/>
-          <w:sz w:val="22"/>
-          <w:sz w:val="22"/>
-          <w:szCs w:val="22"/>
-          <w:u w:val="none"/>
-          <w:shd w:fill="auto" w:val="clear"/>
-          <w:vertAlign w:val="baseline"/>
-        </w:rPr>
-        <w:t>Figura 4.4: Planilha do Google Docs/Google Drive</w:t>
+        <w:rPr/>
       </w:r>
       <w:r>
         <w:br w:type="page"/>
@@ -28680,24 +28732,7 @@
         <w:spacing w:lineRule="auto" w:line="276" w:before="0" w:after="100"/>
         <w:ind w:left="0" w:right="0" w:hanging="0"/>
         <w:jc w:val="left"/>
-        <w:rPr>
-          <w:rFonts w:ascii="Times" w:hAnsi="Times" w:eastAsia="Times" w:cs="Times"/>
-          <w:b/>
-          <w:b/>
-          <w:i w:val="false"/>
-          <w:i w:val="false"/>
-          <w:caps w:val="false"/>
-          <w:smallCaps w:val="false"/>
-          <w:strike w:val="false"/>
-          <w:dstrike w:val="false"/>
-          <w:color w:val="000000"/>
-          <w:position w:val="0"/>
-          <w:sz w:val="22"/>
-          <w:sz w:val="40"/>
-          <w:szCs w:val="40"/>
-          <w:u w:val="none"/>
-          <w:vertAlign w:val="baseline"/>
-        </w:rPr>
+        <w:rPr/>
       </w:pPr>
       <w:r>
         <w:rPr>
@@ -28717,7 +28752,27 @@
           <w:shd w:fill="auto" w:val="clear"/>
           <w:vertAlign w:val="baseline"/>
         </w:rPr>
-        <w:t>Apêndice A</w:t>
+        <w:t>Appendix</w:t>
+      </w:r>
+      <w:r>
+        <w:rPr>
+          <w:rFonts w:eastAsia="Times" w:cs="Times" w:ascii="Times" w:hAnsi="Times"/>
+          <w:b/>
+          <w:i w:val="false"/>
+          <w:caps w:val="false"/>
+          <w:smallCaps w:val="false"/>
+          <w:strike w:val="false"/>
+          <w:dstrike w:val="false"/>
+          <w:color w:val="000000"/>
+          <w:position w:val="0"/>
+          <w:sz w:val="40"/>
+          <w:sz w:val="40"/>
+          <w:szCs w:val="40"/>
+          <w:u w:val="none"/>
+          <w:shd w:fill="auto" w:val="clear"/>
+          <w:vertAlign w:val="baseline"/>
+        </w:rPr>
+        <w:t xml:space="preserve"> A</w:t>
       </w:r>
     </w:p>
     <w:p>
@@ -36395,6 +36450,19 @@
       <w:ind w:left="339" w:hanging="339"/>
     </w:pPr>
     <w:rPr>
+      <w:sz w:val="20"/>
+      <w:szCs w:val="20"/>
+    </w:rPr>
+  </w:style>
+  <w:style w:type="paragraph" w:styleId="PreformattedText">
+    <w:name w:val="Preformatted Text"/>
+    <w:basedOn w:val="Normal"/>
+    <w:qFormat/>
+    <w:pPr>
+      <w:spacing w:before="0" w:after="0"/>
+    </w:pPr>
+    <w:rPr>
+      <w:rFonts w:ascii="Liberation Mono" w:hAnsi="Liberation Mono" w:eastAsia="Courier New" w:cs="Liberation Mono"/>
       <w:sz w:val="20"/>
       <w:szCs w:val="20"/>
     </w:rPr>

</xml_diff>